<commit_message>
updata insert a important msg
</commit_message>
<xml_diff>
--- a/doc/driver_learn_summary.docx
+++ b/doc/driver_learn_summary.docx
@@ -4493,8 +4493,6 @@
               </w:rPr>
               <w:tab/>
             </w:r>
-            <w:bookmarkStart w:id="0" w:name="_GoBack"/>
-            <w:bookmarkEnd w:id="0"/>
             <w:r>
               <w:rPr>
                 <w:noProof/>
@@ -6541,14 +6539,14 @@
       <w:pPr>
         <w:pStyle w:val="1"/>
       </w:pPr>
-      <w:bookmarkStart w:id="1" w:name="_Toc465339787"/>
+      <w:bookmarkStart w:id="0" w:name="_Toc465339787"/>
       <w:r>
         <w:rPr>
           <w:rFonts w:hint="eastAsia"/>
         </w:rPr>
         <w:t>热插拔</w:t>
       </w:r>
-      <w:bookmarkEnd w:id="1"/>
+      <w:bookmarkEnd w:id="0"/>
     </w:p>
     <w:p>
       <w:r>
@@ -6793,6 +6791,9 @@
     <w:p>
       <w:pPr>
         <w:ind w:left="210" w:right="210"/>
+        <w:rPr>
+          <w:rFonts w:hint="eastAsia"/>
+        </w:rPr>
       </w:pPr>
       <w:r>
         <w:rPr>
@@ -6850,6 +6851,2640 @@
     </w:p>
     <w:p>
       <w:pPr>
+        <w:pStyle w:val="5"/>
+        <w:shd w:val="clear" w:color="auto" w:fill="FFFFFF"/>
+        <w:rPr>
+          <w:rFonts w:ascii="Arial" w:hAnsi="Arial" w:cs="Arial"/>
+          <w:color w:val="323232"/>
+        </w:rPr>
+      </w:pPr>
+      <w:r>
+        <w:rPr>
+          <w:rFonts w:ascii="Arial" w:hAnsi="Arial" w:cs="Arial"/>
+          <w:color w:val="323232"/>
+        </w:rPr>
+        <w:t>内部动作</w:t>
+      </w:r>
+    </w:p>
+    <w:p>
+      <w:pPr>
+        <w:pStyle w:val="a7"/>
+        <w:shd w:val="clear" w:color="auto" w:fill="FFFFFF"/>
+        <w:spacing w:before="0" w:beforeAutospacing="0" w:after="0" w:afterAutospacing="0" w:line="300" w:lineRule="atLeast"/>
+        <w:rPr>
+          <w:rFonts w:ascii="Arial" w:hAnsi="Arial" w:cs="Arial"/>
+          <w:color w:val="323232"/>
+          <w:sz w:val="20"/>
+          <w:szCs w:val="20"/>
+        </w:rPr>
+      </w:pPr>
+      <w:r>
+        <w:rPr>
+          <w:rFonts w:ascii="Arial" w:hAnsi="Arial" w:cs="Arial"/>
+          <w:color w:val="323232"/>
+          <w:sz w:val="20"/>
+          <w:szCs w:val="20"/>
+        </w:rPr>
+        <w:t>通过</w:t>
+      </w:r>
+      <w:r>
+        <w:rPr>
+          <w:rFonts w:ascii="Arial" w:hAnsi="Arial" w:cs="Arial"/>
+          <w:color w:val="323232"/>
+          <w:sz w:val="20"/>
+          <w:szCs w:val="20"/>
+        </w:rPr>
+        <w:t>kobject.h</w:t>
+      </w:r>
+      <w:r>
+        <w:rPr>
+          <w:rFonts w:ascii="Arial" w:hAnsi="Arial" w:cs="Arial"/>
+          <w:color w:val="323232"/>
+          <w:sz w:val="20"/>
+          <w:szCs w:val="20"/>
+        </w:rPr>
+        <w:t>，</w:t>
+      </w:r>
+      <w:r>
+        <w:rPr>
+          <w:rFonts w:ascii="Arial" w:hAnsi="Arial" w:cs="Arial"/>
+          <w:color w:val="323232"/>
+          <w:sz w:val="20"/>
+          <w:szCs w:val="20"/>
+        </w:rPr>
+        <w:t>uevent</w:t>
+      </w:r>
+      <w:r>
+        <w:rPr>
+          <w:rFonts w:ascii="Arial" w:hAnsi="Arial" w:cs="Arial"/>
+          <w:color w:val="323232"/>
+          <w:sz w:val="20"/>
+          <w:szCs w:val="20"/>
+        </w:rPr>
+        <w:t>模块提供了如下的</w:t>
+      </w:r>
+      <w:r>
+        <w:rPr>
+          <w:rFonts w:ascii="Arial" w:hAnsi="Arial" w:cs="Arial"/>
+          <w:color w:val="323232"/>
+          <w:sz w:val="20"/>
+          <w:szCs w:val="20"/>
+        </w:rPr>
+        <w:t>API</w:t>
+      </w:r>
+      <w:r>
+        <w:rPr>
+          <w:rFonts w:ascii="Arial" w:hAnsi="Arial" w:cs="Arial"/>
+          <w:color w:val="323232"/>
+          <w:sz w:val="20"/>
+          <w:szCs w:val="20"/>
+        </w:rPr>
+        <w:t>（这些</w:t>
+      </w:r>
+      <w:r>
+        <w:rPr>
+          <w:rFonts w:ascii="Arial" w:hAnsi="Arial" w:cs="Arial"/>
+          <w:color w:val="323232"/>
+          <w:sz w:val="20"/>
+          <w:szCs w:val="20"/>
+        </w:rPr>
+        <w:t>API</w:t>
+      </w:r>
+      <w:r>
+        <w:rPr>
+          <w:rFonts w:ascii="Arial" w:hAnsi="Arial" w:cs="Arial"/>
+          <w:color w:val="323232"/>
+          <w:sz w:val="20"/>
+          <w:szCs w:val="20"/>
+        </w:rPr>
+        <w:t>的实现是在</w:t>
+      </w:r>
+      <w:r>
+        <w:rPr>
+          <w:rFonts w:ascii="Arial" w:hAnsi="Arial" w:cs="Arial"/>
+          <w:color w:val="323232"/>
+          <w:sz w:val="20"/>
+          <w:szCs w:val="20"/>
+        </w:rPr>
+        <w:t>"lib/kobject_uevent.c</w:t>
+      </w:r>
+      <w:proofErr w:type="gramStart"/>
+      <w:r>
+        <w:rPr>
+          <w:rFonts w:ascii="Arial" w:hAnsi="Arial" w:cs="Arial"/>
+          <w:color w:val="323232"/>
+          <w:sz w:val="20"/>
+          <w:szCs w:val="20"/>
+        </w:rPr>
+        <w:t>”</w:t>
+      </w:r>
+      <w:proofErr w:type="gramEnd"/>
+      <w:r>
+        <w:rPr>
+          <w:rFonts w:ascii="Arial" w:hAnsi="Arial" w:cs="Arial"/>
+          <w:color w:val="323232"/>
+          <w:sz w:val="20"/>
+          <w:szCs w:val="20"/>
+        </w:rPr>
+        <w:t>文件中）：</w:t>
+      </w:r>
+    </w:p>
+    <w:p>
+      <w:pPr>
+        <w:pStyle w:val="HTML"/>
+        <w:shd w:val="clear" w:color="auto" w:fill="FFFFFF"/>
+        <w:spacing w:line="240" w:lineRule="atLeast"/>
+        <w:rPr>
+          <w:color w:val="323232"/>
+        </w:rPr>
+      </w:pPr>
+      <w:r>
+        <w:rPr>
+          <w:color w:val="606060"/>
+        </w:rPr>
+        <w:t xml:space="preserve"> 1:</w:t>
+      </w:r>
+      <w:r>
+        <w:rPr>
+          <w:color w:val="323232"/>
+        </w:rPr>
+        <w:t xml:space="preserve"> </w:t>
+      </w:r>
+      <w:r>
+        <w:rPr>
+          <w:color w:val="008000"/>
+        </w:rPr>
+        <w:t>/* include/linux/kobject.h, line 206 */</w:t>
+      </w:r>
+    </w:p>
+    <w:p>
+      <w:pPr>
+        <w:pStyle w:val="HTML"/>
+        <w:shd w:val="clear" w:color="auto" w:fill="F4F4F4"/>
+        <w:spacing w:line="240" w:lineRule="atLeast"/>
+        <w:rPr>
+          <w:color w:val="323232"/>
+        </w:rPr>
+      </w:pPr>
+      <w:r>
+        <w:rPr>
+          <w:color w:val="606060"/>
+        </w:rPr>
+        <w:t xml:space="preserve"> 2:</w:t>
+      </w:r>
+      <w:r>
+        <w:rPr>
+          <w:color w:val="323232"/>
+        </w:rPr>
+        <w:t xml:space="preserve"> </w:t>
+      </w:r>
+      <w:r>
+        <w:rPr>
+          <w:color w:val="0000FF"/>
+        </w:rPr>
+        <w:t>int</w:t>
+      </w:r>
+      <w:r>
+        <w:rPr>
+          <w:color w:val="323232"/>
+        </w:rPr>
+        <w:t xml:space="preserve"> kobject_</w:t>
+      </w:r>
+      <w:proofErr w:type="gramStart"/>
+      <w:r>
+        <w:rPr>
+          <w:color w:val="323232"/>
+        </w:rPr>
+        <w:t>uevent(</w:t>
+      </w:r>
+      <w:proofErr w:type="gramEnd"/>
+      <w:r>
+        <w:rPr>
+          <w:color w:val="0000FF"/>
+        </w:rPr>
+        <w:t>struct</w:t>
+      </w:r>
+      <w:r>
+        <w:rPr>
+          <w:color w:val="323232"/>
+        </w:rPr>
+        <w:t xml:space="preserve"> kobject *kobj, </w:t>
+      </w:r>
+      <w:r>
+        <w:rPr>
+          <w:color w:val="0000FF"/>
+        </w:rPr>
+        <w:t>enum</w:t>
+      </w:r>
+      <w:r>
+        <w:rPr>
+          <w:color w:val="323232"/>
+        </w:rPr>
+        <w:t xml:space="preserve"> kobject_action action);</w:t>
+      </w:r>
+    </w:p>
+    <w:p>
+      <w:pPr>
+        <w:pStyle w:val="HTML"/>
+        <w:shd w:val="clear" w:color="auto" w:fill="FFFFFF"/>
+        <w:spacing w:line="240" w:lineRule="atLeast"/>
+        <w:rPr>
+          <w:color w:val="323232"/>
+        </w:rPr>
+      </w:pPr>
+      <w:r>
+        <w:rPr>
+          <w:color w:val="606060"/>
+        </w:rPr>
+        <w:t xml:space="preserve"> 3:</w:t>
+      </w:r>
+      <w:r>
+        <w:rPr>
+          <w:color w:val="323232"/>
+        </w:rPr>
+        <w:t xml:space="preserve"> </w:t>
+      </w:r>
+      <w:r>
+        <w:rPr>
+          <w:color w:val="0000FF"/>
+        </w:rPr>
+        <w:t>int</w:t>
+      </w:r>
+      <w:r>
+        <w:rPr>
+          <w:color w:val="323232"/>
+        </w:rPr>
+        <w:t xml:space="preserve"> kobject_uevent_</w:t>
+      </w:r>
+      <w:proofErr w:type="gramStart"/>
+      <w:r>
+        <w:rPr>
+          <w:color w:val="323232"/>
+        </w:rPr>
+        <w:t>env(</w:t>
+      </w:r>
+      <w:proofErr w:type="gramEnd"/>
+      <w:r>
+        <w:rPr>
+          <w:color w:val="0000FF"/>
+        </w:rPr>
+        <w:t>struct</w:t>
+      </w:r>
+      <w:r>
+        <w:rPr>
+          <w:color w:val="323232"/>
+        </w:rPr>
+        <w:t xml:space="preserve"> kobject *kobj, </w:t>
+      </w:r>
+      <w:r>
+        <w:rPr>
+          <w:color w:val="0000FF"/>
+        </w:rPr>
+        <w:t>enum</w:t>
+      </w:r>
+      <w:r>
+        <w:rPr>
+          <w:color w:val="323232"/>
+        </w:rPr>
+        <w:t xml:space="preserve"> kobject_action action,</w:t>
+      </w:r>
+    </w:p>
+    <w:p>
+      <w:pPr>
+        <w:pStyle w:val="HTML"/>
+        <w:shd w:val="clear" w:color="auto" w:fill="F4F4F4"/>
+        <w:spacing w:line="240" w:lineRule="atLeast"/>
+        <w:rPr>
+          <w:color w:val="323232"/>
+        </w:rPr>
+      </w:pPr>
+      <w:r>
+        <w:rPr>
+          <w:color w:val="606060"/>
+        </w:rPr>
+        <w:t xml:space="preserve"> 4:</w:t>
+      </w:r>
+      <w:r>
+        <w:rPr>
+          <w:color w:val="323232"/>
+        </w:rPr>
+        <w:t xml:space="preserve">                         </w:t>
+      </w:r>
+      <w:r>
+        <w:rPr>
+          <w:color w:val="0000FF"/>
+        </w:rPr>
+        <w:t>char</w:t>
+      </w:r>
+      <w:r>
+        <w:rPr>
+          <w:color w:val="323232"/>
+        </w:rPr>
+        <w:t xml:space="preserve"> *</w:t>
+      </w:r>
+      <w:proofErr w:type="gramStart"/>
+      <w:r>
+        <w:rPr>
+          <w:color w:val="323232"/>
+        </w:rPr>
+        <w:t>envp[</w:t>
+      </w:r>
+      <w:proofErr w:type="gramEnd"/>
+      <w:r>
+        <w:rPr>
+          <w:color w:val="323232"/>
+        </w:rPr>
+        <w:t>]);</w:t>
+      </w:r>
+    </w:p>
+    <w:p>
+      <w:pPr>
+        <w:pStyle w:val="HTML"/>
+        <w:shd w:val="clear" w:color="auto" w:fill="FFFFFF"/>
+        <w:spacing w:line="240" w:lineRule="atLeast"/>
+        <w:rPr>
+          <w:color w:val="323232"/>
+        </w:rPr>
+      </w:pPr>
+      <w:r>
+        <w:rPr>
+          <w:color w:val="606060"/>
+        </w:rPr>
+        <w:lastRenderedPageBreak/>
+        <w:t xml:space="preserve"> 5:</w:t>
+      </w:r>
+      <w:r>
+        <w:rPr>
+          <w:color w:val="323232"/>
+        </w:rPr>
+        <w:t xml:space="preserve">  </w:t>
+      </w:r>
+    </w:p>
+    <w:p>
+      <w:pPr>
+        <w:pStyle w:val="HTML"/>
+        <w:shd w:val="clear" w:color="auto" w:fill="F4F4F4"/>
+        <w:spacing w:line="240" w:lineRule="atLeast"/>
+        <w:rPr>
+          <w:color w:val="323232"/>
+        </w:rPr>
+      </w:pPr>
+      <w:r>
+        <w:rPr>
+          <w:color w:val="606060"/>
+        </w:rPr>
+        <w:t xml:space="preserve"> 6:</w:t>
+      </w:r>
+      <w:r>
+        <w:rPr>
+          <w:color w:val="323232"/>
+        </w:rPr>
+        <w:t xml:space="preserve"> __</w:t>
+      </w:r>
+      <w:proofErr w:type="gramStart"/>
+      <w:r>
+        <w:rPr>
+          <w:color w:val="323232"/>
+        </w:rPr>
+        <w:t>printf(</w:t>
+      </w:r>
+      <w:proofErr w:type="gramEnd"/>
+      <w:r>
+        <w:rPr>
+          <w:color w:val="323232"/>
+        </w:rPr>
+        <w:t>2, 3)</w:t>
+      </w:r>
+    </w:p>
+    <w:p>
+      <w:pPr>
+        <w:pStyle w:val="HTML"/>
+        <w:shd w:val="clear" w:color="auto" w:fill="FFFFFF"/>
+        <w:spacing w:line="240" w:lineRule="atLeast"/>
+        <w:rPr>
+          <w:color w:val="323232"/>
+        </w:rPr>
+      </w:pPr>
+      <w:r>
+        <w:rPr>
+          <w:color w:val="606060"/>
+        </w:rPr>
+        <w:t xml:space="preserve"> 7:</w:t>
+      </w:r>
+      <w:r>
+        <w:rPr>
+          <w:color w:val="323232"/>
+        </w:rPr>
+        <w:t xml:space="preserve"> </w:t>
+      </w:r>
+      <w:r>
+        <w:rPr>
+          <w:color w:val="0000FF"/>
+        </w:rPr>
+        <w:t>int</w:t>
+      </w:r>
+      <w:r>
+        <w:rPr>
+          <w:color w:val="323232"/>
+        </w:rPr>
+        <w:t xml:space="preserve"> add_uevent_</w:t>
+      </w:r>
+      <w:proofErr w:type="gramStart"/>
+      <w:r>
+        <w:rPr>
+          <w:color w:val="323232"/>
+        </w:rPr>
+        <w:t>var(</w:t>
+      </w:r>
+      <w:proofErr w:type="gramEnd"/>
+      <w:r>
+        <w:rPr>
+          <w:color w:val="0000FF"/>
+        </w:rPr>
+        <w:t>struct</w:t>
+      </w:r>
+      <w:r>
+        <w:rPr>
+          <w:color w:val="323232"/>
+        </w:rPr>
+        <w:t xml:space="preserve"> kobj_uevent_env *env, </w:t>
+      </w:r>
+      <w:r>
+        <w:rPr>
+          <w:color w:val="0000FF"/>
+        </w:rPr>
+        <w:t>const</w:t>
+      </w:r>
+      <w:r>
+        <w:rPr>
+          <w:color w:val="323232"/>
+        </w:rPr>
+        <w:t xml:space="preserve"> </w:t>
+      </w:r>
+      <w:r>
+        <w:rPr>
+          <w:color w:val="0000FF"/>
+        </w:rPr>
+        <w:t>char</w:t>
+      </w:r>
+      <w:r>
+        <w:rPr>
+          <w:color w:val="323232"/>
+        </w:rPr>
+        <w:t xml:space="preserve"> *format, ...);</w:t>
+      </w:r>
+    </w:p>
+    <w:p>
+      <w:pPr>
+        <w:pStyle w:val="HTML"/>
+        <w:shd w:val="clear" w:color="auto" w:fill="F4F4F4"/>
+        <w:spacing w:line="240" w:lineRule="atLeast"/>
+        <w:rPr>
+          <w:color w:val="323232"/>
+        </w:rPr>
+      </w:pPr>
+      <w:r>
+        <w:rPr>
+          <w:color w:val="606060"/>
+        </w:rPr>
+        <w:t xml:space="preserve"> 8:</w:t>
+      </w:r>
+      <w:r>
+        <w:rPr>
+          <w:color w:val="323232"/>
+        </w:rPr>
+        <w:t xml:space="preserve">  </w:t>
+      </w:r>
+    </w:p>
+    <w:p>
+      <w:pPr>
+        <w:pStyle w:val="HTML"/>
+        <w:shd w:val="clear" w:color="auto" w:fill="FFFFFF"/>
+        <w:spacing w:line="240" w:lineRule="atLeast"/>
+        <w:rPr>
+          <w:color w:val="323232"/>
+        </w:rPr>
+      </w:pPr>
+      <w:r>
+        <w:rPr>
+          <w:color w:val="606060"/>
+        </w:rPr>
+        <w:t xml:space="preserve"> 9:</w:t>
+      </w:r>
+      <w:r>
+        <w:rPr>
+          <w:color w:val="323232"/>
+        </w:rPr>
+        <w:t xml:space="preserve"> </w:t>
+      </w:r>
+      <w:r>
+        <w:rPr>
+          <w:color w:val="0000FF"/>
+        </w:rPr>
+        <w:t>int</w:t>
+      </w:r>
+      <w:r>
+        <w:rPr>
+          <w:color w:val="323232"/>
+        </w:rPr>
+        <w:t xml:space="preserve"> kobject_action_</w:t>
+      </w:r>
+      <w:proofErr w:type="gramStart"/>
+      <w:r>
+        <w:rPr>
+          <w:color w:val="323232"/>
+        </w:rPr>
+        <w:t>type(</w:t>
+      </w:r>
+      <w:proofErr w:type="gramEnd"/>
+      <w:r>
+        <w:rPr>
+          <w:color w:val="0000FF"/>
+        </w:rPr>
+        <w:t>const</w:t>
+      </w:r>
+      <w:r>
+        <w:rPr>
+          <w:color w:val="323232"/>
+        </w:rPr>
+        <w:t xml:space="preserve"> </w:t>
+      </w:r>
+      <w:r>
+        <w:rPr>
+          <w:color w:val="0000FF"/>
+        </w:rPr>
+        <w:t>char</w:t>
+      </w:r>
+      <w:r>
+        <w:rPr>
+          <w:color w:val="323232"/>
+        </w:rPr>
+        <w:t xml:space="preserve"> *buf, size_t count,</w:t>
+      </w:r>
+    </w:p>
+    <w:p>
+      <w:pPr>
+        <w:pStyle w:val="HTML"/>
+        <w:shd w:val="clear" w:color="auto" w:fill="F4F4F4"/>
+        <w:spacing w:line="240" w:lineRule="atLeast"/>
+        <w:rPr>
+          <w:color w:val="323232"/>
+        </w:rPr>
+      </w:pPr>
+      <w:r>
+        <w:rPr>
+          <w:color w:val="606060"/>
+        </w:rPr>
+        <w:t xml:space="preserve"> 10:</w:t>
+      </w:r>
+      <w:r>
+        <w:rPr>
+          <w:color w:val="323232"/>
+        </w:rPr>
+        <w:t xml:space="preserve">                         </w:t>
+      </w:r>
+      <w:r>
+        <w:rPr>
+          <w:color w:val="0000FF"/>
+        </w:rPr>
+        <w:t>enum</w:t>
+      </w:r>
+      <w:r>
+        <w:rPr>
+          <w:color w:val="323232"/>
+        </w:rPr>
+        <w:t xml:space="preserve"> kobject_action *type);</w:t>
+      </w:r>
+    </w:p>
+    <w:p>
+      <w:pPr>
+        <w:pStyle w:val="a7"/>
+        <w:shd w:val="clear" w:color="auto" w:fill="EFEFEF"/>
+        <w:spacing w:before="0" w:beforeAutospacing="0" w:after="0" w:afterAutospacing="0" w:line="300" w:lineRule="atLeast"/>
+        <w:rPr>
+          <w:rFonts w:ascii="Arial" w:hAnsi="Arial" w:cs="Arial"/>
+          <w:color w:val="323232"/>
+          <w:sz w:val="20"/>
+          <w:szCs w:val="20"/>
+        </w:rPr>
+      </w:pPr>
+      <w:r>
+        <w:rPr>
+          <w:rFonts w:ascii="Arial" w:hAnsi="Arial" w:cs="Arial"/>
+          <w:color w:val="323232"/>
+          <w:sz w:val="20"/>
+          <w:szCs w:val="20"/>
+        </w:rPr>
+        <w:t>kobject_uevent_env</w:t>
+      </w:r>
+      <w:r>
+        <w:rPr>
+          <w:rFonts w:ascii="Arial" w:hAnsi="Arial" w:cs="Arial"/>
+          <w:color w:val="323232"/>
+          <w:sz w:val="20"/>
+          <w:szCs w:val="20"/>
+        </w:rPr>
+        <w:t>，以</w:t>
+      </w:r>
+      <w:r>
+        <w:rPr>
+          <w:rFonts w:ascii="Arial" w:hAnsi="Arial" w:cs="Arial"/>
+          <w:color w:val="323232"/>
+          <w:sz w:val="20"/>
+          <w:szCs w:val="20"/>
+        </w:rPr>
+        <w:t>envp</w:t>
+      </w:r>
+      <w:r>
+        <w:rPr>
+          <w:rFonts w:ascii="Arial" w:hAnsi="Arial" w:cs="Arial"/>
+          <w:color w:val="323232"/>
+          <w:sz w:val="20"/>
+          <w:szCs w:val="20"/>
+        </w:rPr>
+        <w:t>为环境变量，上报一个指定</w:t>
+      </w:r>
+      <w:r>
+        <w:rPr>
+          <w:rFonts w:ascii="Arial" w:hAnsi="Arial" w:cs="Arial"/>
+          <w:color w:val="323232"/>
+          <w:sz w:val="20"/>
+          <w:szCs w:val="20"/>
+        </w:rPr>
+        <w:t>action</w:t>
+      </w:r>
+      <w:r>
+        <w:rPr>
+          <w:rFonts w:ascii="Arial" w:hAnsi="Arial" w:cs="Arial"/>
+          <w:color w:val="323232"/>
+          <w:sz w:val="20"/>
+          <w:szCs w:val="20"/>
+        </w:rPr>
+        <w:t>的</w:t>
+      </w:r>
+      <w:r>
+        <w:rPr>
+          <w:rFonts w:ascii="Arial" w:hAnsi="Arial" w:cs="Arial"/>
+          <w:color w:val="323232"/>
+          <w:sz w:val="20"/>
+          <w:szCs w:val="20"/>
+        </w:rPr>
+        <w:t>uevent</w:t>
+      </w:r>
+      <w:r>
+        <w:rPr>
+          <w:rFonts w:ascii="Arial" w:hAnsi="Arial" w:cs="Arial"/>
+          <w:color w:val="323232"/>
+          <w:sz w:val="20"/>
+          <w:szCs w:val="20"/>
+        </w:rPr>
+        <w:t>。环境变量的作用是为执行用户空间程序指定运行环境。具体动作如下：</w:t>
+      </w:r>
+    </w:p>
+    <w:p>
+      <w:pPr>
+        <w:widowControl/>
+        <w:numPr>
+          <w:ilvl w:val="0"/>
+          <w:numId w:val="26"/>
+        </w:numPr>
+        <w:shd w:val="clear" w:color="auto" w:fill="EFEFEF"/>
+        <w:spacing w:before="100" w:beforeAutospacing="1" w:after="100" w:afterAutospacing="1"/>
+        <w:jc w:val="left"/>
+        <w:rPr>
+          <w:rFonts w:ascii="Arial" w:hAnsi="Arial" w:cs="Arial"/>
+          <w:color w:val="323232"/>
+          <w:sz w:val="20"/>
+          <w:szCs w:val="20"/>
+        </w:rPr>
+      </w:pPr>
+      <w:r>
+        <w:rPr>
+          <w:rFonts w:ascii="Arial" w:hAnsi="Arial" w:cs="Arial"/>
+          <w:color w:val="323232"/>
+          <w:sz w:val="20"/>
+          <w:szCs w:val="20"/>
+        </w:rPr>
+        <w:t>查找</w:t>
+      </w:r>
+      <w:r>
+        <w:rPr>
+          <w:rFonts w:ascii="Arial" w:hAnsi="Arial" w:cs="Arial"/>
+          <w:color w:val="323232"/>
+          <w:sz w:val="20"/>
+          <w:szCs w:val="20"/>
+        </w:rPr>
+        <w:t>kobj</w:t>
+      </w:r>
+      <w:r>
+        <w:rPr>
+          <w:rFonts w:ascii="Arial" w:hAnsi="Arial" w:cs="Arial"/>
+          <w:color w:val="323232"/>
+          <w:sz w:val="20"/>
+          <w:szCs w:val="20"/>
+        </w:rPr>
+        <w:t>本身或者其</w:t>
+      </w:r>
+      <w:r>
+        <w:rPr>
+          <w:rFonts w:ascii="Arial" w:hAnsi="Arial" w:cs="Arial"/>
+          <w:color w:val="323232"/>
+          <w:sz w:val="20"/>
+          <w:szCs w:val="20"/>
+        </w:rPr>
+        <w:t>parent</w:t>
+      </w:r>
+      <w:r>
+        <w:rPr>
+          <w:rFonts w:ascii="Arial" w:hAnsi="Arial" w:cs="Arial"/>
+          <w:color w:val="323232"/>
+          <w:sz w:val="20"/>
+          <w:szCs w:val="20"/>
+        </w:rPr>
+        <w:t>是否从属于某个</w:t>
+      </w:r>
+      <w:r>
+        <w:rPr>
+          <w:rFonts w:ascii="Arial" w:hAnsi="Arial" w:cs="Arial"/>
+          <w:color w:val="323232"/>
+          <w:sz w:val="20"/>
+          <w:szCs w:val="20"/>
+        </w:rPr>
+        <w:t>kset</w:t>
+      </w:r>
+      <w:r>
+        <w:rPr>
+          <w:rFonts w:ascii="Arial" w:hAnsi="Arial" w:cs="Arial"/>
+          <w:color w:val="323232"/>
+          <w:sz w:val="20"/>
+          <w:szCs w:val="20"/>
+        </w:rPr>
+        <w:t>，如果不是，则报错返回（</w:t>
+      </w:r>
+      <w:r>
+        <w:rPr>
+          <w:rFonts w:ascii="Arial" w:hAnsi="Arial" w:cs="Arial"/>
+          <w:color w:val="FF0000"/>
+          <w:sz w:val="20"/>
+          <w:szCs w:val="20"/>
+        </w:rPr>
+        <w:t>注</w:t>
+      </w:r>
+      <w:r>
+        <w:rPr>
+          <w:rFonts w:ascii="Arial" w:hAnsi="Arial" w:cs="Arial"/>
+          <w:color w:val="FF0000"/>
+          <w:sz w:val="20"/>
+          <w:szCs w:val="20"/>
+        </w:rPr>
+        <w:t>2</w:t>
+      </w:r>
+      <w:r>
+        <w:rPr>
+          <w:rFonts w:ascii="Arial" w:hAnsi="Arial" w:cs="Arial"/>
+          <w:color w:val="FF0000"/>
+          <w:sz w:val="20"/>
+          <w:szCs w:val="20"/>
+        </w:rPr>
+        <w:t>：由此可以说明，如果一个</w:t>
+      </w:r>
+      <w:r>
+        <w:rPr>
+          <w:rFonts w:ascii="Arial" w:hAnsi="Arial" w:cs="Arial"/>
+          <w:color w:val="FF0000"/>
+          <w:sz w:val="20"/>
+          <w:szCs w:val="20"/>
+        </w:rPr>
+        <w:t>kobject</w:t>
+      </w:r>
+      <w:r>
+        <w:rPr>
+          <w:rFonts w:ascii="Arial" w:hAnsi="Arial" w:cs="Arial"/>
+          <w:color w:val="FF0000"/>
+          <w:sz w:val="20"/>
+          <w:szCs w:val="20"/>
+        </w:rPr>
+        <w:t>没有加入</w:t>
+      </w:r>
+      <w:r>
+        <w:rPr>
+          <w:rFonts w:ascii="Arial" w:hAnsi="Arial" w:cs="Arial"/>
+          <w:color w:val="FF0000"/>
+          <w:sz w:val="20"/>
+          <w:szCs w:val="20"/>
+        </w:rPr>
+        <w:t>kset</w:t>
+      </w:r>
+      <w:r>
+        <w:rPr>
+          <w:rFonts w:ascii="Arial" w:hAnsi="Arial" w:cs="Arial"/>
+          <w:color w:val="FF0000"/>
+          <w:sz w:val="20"/>
+          <w:szCs w:val="20"/>
+        </w:rPr>
+        <w:t>，是不允许上报</w:t>
+      </w:r>
+      <w:r>
+        <w:rPr>
+          <w:rFonts w:ascii="Arial" w:hAnsi="Arial" w:cs="Arial"/>
+          <w:color w:val="FF0000"/>
+          <w:sz w:val="20"/>
+          <w:szCs w:val="20"/>
+        </w:rPr>
+        <w:t>uevent</w:t>
+      </w:r>
+      <w:r>
+        <w:rPr>
+          <w:rFonts w:ascii="Arial" w:hAnsi="Arial" w:cs="Arial"/>
+          <w:color w:val="FF0000"/>
+          <w:sz w:val="20"/>
+          <w:szCs w:val="20"/>
+        </w:rPr>
+        <w:t>的</w:t>
+      </w:r>
+      <w:r>
+        <w:rPr>
+          <w:rFonts w:ascii="Arial" w:hAnsi="Arial" w:cs="Arial"/>
+          <w:color w:val="323232"/>
+          <w:sz w:val="20"/>
+          <w:szCs w:val="20"/>
+        </w:rPr>
+        <w:t>）</w:t>
+      </w:r>
+    </w:p>
+    <w:p>
+      <w:pPr>
+        <w:widowControl/>
+        <w:numPr>
+          <w:ilvl w:val="0"/>
+          <w:numId w:val="26"/>
+        </w:numPr>
+        <w:shd w:val="clear" w:color="auto" w:fill="EFEFEF"/>
+        <w:spacing w:before="100" w:beforeAutospacing="1" w:after="100" w:afterAutospacing="1"/>
+        <w:jc w:val="left"/>
+        <w:rPr>
+          <w:rFonts w:ascii="Arial" w:hAnsi="Arial" w:cs="Arial"/>
+          <w:color w:val="323232"/>
+          <w:sz w:val="20"/>
+          <w:szCs w:val="20"/>
+        </w:rPr>
+      </w:pPr>
+      <w:r>
+        <w:rPr>
+          <w:rFonts w:ascii="Arial" w:hAnsi="Arial" w:cs="Arial"/>
+          <w:color w:val="323232"/>
+          <w:sz w:val="20"/>
+          <w:szCs w:val="20"/>
+        </w:rPr>
+        <w:t>查看</w:t>
+      </w:r>
+      <w:r>
+        <w:rPr>
+          <w:rFonts w:ascii="Arial" w:hAnsi="Arial" w:cs="Arial"/>
+          <w:color w:val="323232"/>
+          <w:sz w:val="20"/>
+          <w:szCs w:val="20"/>
+        </w:rPr>
+        <w:t>kobj-&gt;uevent_suppress</w:t>
+      </w:r>
+      <w:r>
+        <w:rPr>
+          <w:rFonts w:ascii="Arial" w:hAnsi="Arial" w:cs="Arial"/>
+          <w:color w:val="323232"/>
+          <w:sz w:val="20"/>
+          <w:szCs w:val="20"/>
+        </w:rPr>
+        <w:t>是否设置，如果设置，则忽略所有的</w:t>
+      </w:r>
+      <w:r>
+        <w:rPr>
+          <w:rFonts w:ascii="Arial" w:hAnsi="Arial" w:cs="Arial"/>
+          <w:color w:val="323232"/>
+          <w:sz w:val="20"/>
+          <w:szCs w:val="20"/>
+        </w:rPr>
+        <w:t>uevent</w:t>
+      </w:r>
+      <w:r>
+        <w:rPr>
+          <w:rFonts w:ascii="Arial" w:hAnsi="Arial" w:cs="Arial"/>
+          <w:color w:val="323232"/>
+          <w:sz w:val="20"/>
+          <w:szCs w:val="20"/>
+        </w:rPr>
+        <w:t>上报并返回（</w:t>
+      </w:r>
+      <w:r>
+        <w:rPr>
+          <w:rFonts w:ascii="Arial" w:hAnsi="Arial" w:cs="Arial"/>
+          <w:color w:val="FF0000"/>
+          <w:sz w:val="20"/>
+          <w:szCs w:val="20"/>
+        </w:rPr>
+        <w:t>注</w:t>
+      </w:r>
+      <w:r>
+        <w:rPr>
+          <w:rFonts w:ascii="Arial" w:hAnsi="Arial" w:cs="Arial"/>
+          <w:color w:val="FF0000"/>
+          <w:sz w:val="20"/>
+          <w:szCs w:val="20"/>
+        </w:rPr>
+        <w:t>3</w:t>
+      </w:r>
+      <w:r>
+        <w:rPr>
+          <w:rFonts w:ascii="Arial" w:hAnsi="Arial" w:cs="Arial"/>
+          <w:color w:val="FF0000"/>
+          <w:sz w:val="20"/>
+          <w:szCs w:val="20"/>
+        </w:rPr>
+        <w:t>：由此可知，可以通过</w:t>
+      </w:r>
+      <w:r>
+        <w:rPr>
+          <w:rFonts w:ascii="Arial" w:hAnsi="Arial" w:cs="Arial"/>
+          <w:color w:val="FF0000"/>
+          <w:sz w:val="20"/>
+          <w:szCs w:val="20"/>
+        </w:rPr>
+        <w:t>Kobject</w:t>
+      </w:r>
+      <w:r>
+        <w:rPr>
+          <w:rFonts w:ascii="Arial" w:hAnsi="Arial" w:cs="Arial"/>
+          <w:color w:val="FF0000"/>
+          <w:sz w:val="20"/>
+          <w:szCs w:val="20"/>
+        </w:rPr>
+        <w:t>的</w:t>
+      </w:r>
+      <w:r>
+        <w:rPr>
+          <w:rFonts w:ascii="Arial" w:hAnsi="Arial" w:cs="Arial"/>
+          <w:color w:val="FF0000"/>
+          <w:sz w:val="20"/>
+          <w:szCs w:val="20"/>
+        </w:rPr>
+        <w:t>uevent_suppress</w:t>
+      </w:r>
+      <w:r>
+        <w:rPr>
+          <w:rFonts w:ascii="Arial" w:hAnsi="Arial" w:cs="Arial"/>
+          <w:color w:val="FF0000"/>
+          <w:sz w:val="20"/>
+          <w:szCs w:val="20"/>
+        </w:rPr>
+        <w:t>标志，管控</w:t>
+      </w:r>
+      <w:r>
+        <w:rPr>
+          <w:rFonts w:ascii="Arial" w:hAnsi="Arial" w:cs="Arial"/>
+          <w:color w:val="FF0000"/>
+          <w:sz w:val="20"/>
+          <w:szCs w:val="20"/>
+        </w:rPr>
+        <w:t>Kobject</w:t>
+      </w:r>
+      <w:r>
+        <w:rPr>
+          <w:rFonts w:ascii="Arial" w:hAnsi="Arial" w:cs="Arial"/>
+          <w:color w:val="FF0000"/>
+          <w:sz w:val="20"/>
+          <w:szCs w:val="20"/>
+        </w:rPr>
+        <w:t>的</w:t>
+      </w:r>
+      <w:r>
+        <w:rPr>
+          <w:rFonts w:ascii="Arial" w:hAnsi="Arial" w:cs="Arial"/>
+          <w:color w:val="FF0000"/>
+          <w:sz w:val="20"/>
+          <w:szCs w:val="20"/>
+        </w:rPr>
+        <w:t>uevent</w:t>
+      </w:r>
+      <w:r>
+        <w:rPr>
+          <w:rFonts w:ascii="Arial" w:hAnsi="Arial" w:cs="Arial"/>
+          <w:color w:val="FF0000"/>
+          <w:sz w:val="20"/>
+          <w:szCs w:val="20"/>
+        </w:rPr>
+        <w:t>的上报</w:t>
+      </w:r>
+      <w:r>
+        <w:rPr>
+          <w:rFonts w:ascii="Arial" w:hAnsi="Arial" w:cs="Arial"/>
+          <w:color w:val="323232"/>
+          <w:sz w:val="20"/>
+          <w:szCs w:val="20"/>
+        </w:rPr>
+        <w:t>）</w:t>
+      </w:r>
+    </w:p>
+    <w:p>
+      <w:pPr>
+        <w:widowControl/>
+        <w:numPr>
+          <w:ilvl w:val="0"/>
+          <w:numId w:val="26"/>
+        </w:numPr>
+        <w:shd w:val="clear" w:color="auto" w:fill="EFEFEF"/>
+        <w:spacing w:before="100" w:beforeAutospacing="1" w:after="100" w:afterAutospacing="1"/>
+        <w:jc w:val="left"/>
+        <w:rPr>
+          <w:rFonts w:ascii="Arial" w:hAnsi="Arial" w:cs="Arial"/>
+          <w:color w:val="323232"/>
+          <w:sz w:val="20"/>
+          <w:szCs w:val="20"/>
+        </w:rPr>
+      </w:pPr>
+      <w:r>
+        <w:rPr>
+          <w:rFonts w:ascii="Arial" w:hAnsi="Arial" w:cs="Arial"/>
+          <w:color w:val="323232"/>
+          <w:sz w:val="20"/>
+          <w:szCs w:val="20"/>
+        </w:rPr>
+        <w:t>如果所属的</w:t>
+      </w:r>
+      <w:r>
+        <w:rPr>
+          <w:rFonts w:ascii="Arial" w:hAnsi="Arial" w:cs="Arial"/>
+          <w:color w:val="323232"/>
+          <w:sz w:val="20"/>
+          <w:szCs w:val="20"/>
+        </w:rPr>
+        <w:t>kset</w:t>
+      </w:r>
+      <w:r>
+        <w:rPr>
+          <w:rFonts w:ascii="Arial" w:hAnsi="Arial" w:cs="Arial"/>
+          <w:color w:val="323232"/>
+          <w:sz w:val="20"/>
+          <w:szCs w:val="20"/>
+        </w:rPr>
+        <w:t>有</w:t>
+      </w:r>
+      <w:r>
+        <w:rPr>
+          <w:rFonts w:ascii="Arial" w:hAnsi="Arial" w:cs="Arial"/>
+          <w:color w:val="323232"/>
+          <w:sz w:val="20"/>
+          <w:szCs w:val="20"/>
+        </w:rPr>
+        <w:t>uevent_ops-&gt;filter</w:t>
+      </w:r>
+      <w:r>
+        <w:rPr>
+          <w:rFonts w:ascii="Arial" w:hAnsi="Arial" w:cs="Arial"/>
+          <w:color w:val="323232"/>
+          <w:sz w:val="20"/>
+          <w:szCs w:val="20"/>
+        </w:rPr>
+        <w:t>函数，则调用该函数，过滤此次上报（</w:t>
+      </w:r>
+      <w:r>
+        <w:rPr>
+          <w:rFonts w:ascii="Arial" w:hAnsi="Arial" w:cs="Arial"/>
+          <w:color w:val="FF0000"/>
+          <w:sz w:val="20"/>
+          <w:szCs w:val="20"/>
+        </w:rPr>
+        <w:t>注</w:t>
+      </w:r>
+      <w:r>
+        <w:rPr>
+          <w:rFonts w:ascii="Arial" w:hAnsi="Arial" w:cs="Arial"/>
+          <w:color w:val="FF0000"/>
+          <w:sz w:val="20"/>
+          <w:szCs w:val="20"/>
+        </w:rPr>
+        <w:t>4</w:t>
+      </w:r>
+      <w:r>
+        <w:rPr>
+          <w:rFonts w:ascii="Arial" w:hAnsi="Arial" w:cs="Arial"/>
+          <w:color w:val="FF0000"/>
+          <w:sz w:val="20"/>
+          <w:szCs w:val="20"/>
+        </w:rPr>
+        <w:t>：这佐证了</w:t>
+      </w:r>
+      <w:r>
+        <w:rPr>
+          <w:rFonts w:ascii="Arial" w:hAnsi="Arial" w:cs="Arial"/>
+          <w:color w:val="FF0000"/>
+          <w:sz w:val="20"/>
+          <w:szCs w:val="20"/>
+        </w:rPr>
+        <w:t>3.2</w:t>
+      </w:r>
+      <w:r>
+        <w:rPr>
+          <w:rFonts w:ascii="Arial" w:hAnsi="Arial" w:cs="Arial"/>
+          <w:color w:val="FF0000"/>
+          <w:sz w:val="20"/>
+          <w:szCs w:val="20"/>
+        </w:rPr>
+        <w:t>小节有关</w:t>
+      </w:r>
+      <w:r>
+        <w:rPr>
+          <w:rFonts w:ascii="Arial" w:hAnsi="Arial" w:cs="Arial"/>
+          <w:color w:val="FF0000"/>
+          <w:sz w:val="20"/>
+          <w:szCs w:val="20"/>
+        </w:rPr>
+        <w:t>filter</w:t>
+      </w:r>
+      <w:r>
+        <w:rPr>
+          <w:rFonts w:ascii="Arial" w:hAnsi="Arial" w:cs="Arial"/>
+          <w:color w:val="FF0000"/>
+          <w:sz w:val="20"/>
+          <w:szCs w:val="20"/>
+        </w:rPr>
+        <w:t>接口的说明，</w:t>
+      </w:r>
+      <w:r>
+        <w:rPr>
+          <w:rFonts w:ascii="Arial" w:hAnsi="Arial" w:cs="Arial"/>
+          <w:color w:val="FF0000"/>
+          <w:sz w:val="20"/>
+          <w:szCs w:val="20"/>
+        </w:rPr>
+        <w:t>kset</w:t>
+      </w:r>
+      <w:r>
+        <w:rPr>
+          <w:rFonts w:ascii="Arial" w:hAnsi="Arial" w:cs="Arial"/>
+          <w:color w:val="FF0000"/>
+          <w:sz w:val="20"/>
+          <w:szCs w:val="20"/>
+        </w:rPr>
+        <w:t>可以通过</w:t>
+      </w:r>
+      <w:r>
+        <w:rPr>
+          <w:rFonts w:ascii="Arial" w:hAnsi="Arial" w:cs="Arial"/>
+          <w:color w:val="FF0000"/>
+          <w:sz w:val="20"/>
+          <w:szCs w:val="20"/>
+        </w:rPr>
+        <w:t>filter</w:t>
+      </w:r>
+      <w:r>
+        <w:rPr>
+          <w:rFonts w:ascii="Arial" w:hAnsi="Arial" w:cs="Arial"/>
+          <w:color w:val="FF0000"/>
+          <w:sz w:val="20"/>
+          <w:szCs w:val="20"/>
+        </w:rPr>
+        <w:t>接口过滤不希望上报的</w:t>
+      </w:r>
+      <w:r>
+        <w:rPr>
+          <w:rFonts w:ascii="Arial" w:hAnsi="Arial" w:cs="Arial"/>
+          <w:color w:val="FF0000"/>
+          <w:sz w:val="20"/>
+          <w:szCs w:val="20"/>
+        </w:rPr>
+        <w:t>event</w:t>
+      </w:r>
+      <w:r>
+        <w:rPr>
+          <w:rFonts w:ascii="Arial" w:hAnsi="Arial" w:cs="Arial"/>
+          <w:color w:val="FF0000"/>
+          <w:sz w:val="20"/>
+          <w:szCs w:val="20"/>
+        </w:rPr>
+        <w:t>，从而达到整体的管理效果</w:t>
+      </w:r>
+      <w:r>
+        <w:rPr>
+          <w:rFonts w:ascii="Arial" w:hAnsi="Arial" w:cs="Arial"/>
+          <w:color w:val="323232"/>
+          <w:sz w:val="20"/>
+          <w:szCs w:val="20"/>
+        </w:rPr>
+        <w:t>）</w:t>
+      </w:r>
+    </w:p>
+    <w:p>
+      <w:pPr>
+        <w:widowControl/>
+        <w:numPr>
+          <w:ilvl w:val="0"/>
+          <w:numId w:val="26"/>
+        </w:numPr>
+        <w:shd w:val="clear" w:color="auto" w:fill="EFEFEF"/>
+        <w:spacing w:before="100" w:beforeAutospacing="1" w:after="100" w:afterAutospacing="1"/>
+        <w:jc w:val="left"/>
+        <w:rPr>
+          <w:rFonts w:ascii="Arial" w:hAnsi="Arial" w:cs="Arial"/>
+          <w:color w:val="323232"/>
+          <w:sz w:val="20"/>
+          <w:szCs w:val="20"/>
+        </w:rPr>
+      </w:pPr>
+      <w:r>
+        <w:rPr>
+          <w:rFonts w:ascii="Arial" w:hAnsi="Arial" w:cs="Arial"/>
+          <w:color w:val="323232"/>
+          <w:sz w:val="20"/>
+          <w:szCs w:val="20"/>
+        </w:rPr>
+        <w:t>判断所属的</w:t>
+      </w:r>
+      <w:r>
+        <w:rPr>
+          <w:rFonts w:ascii="Arial" w:hAnsi="Arial" w:cs="Arial"/>
+          <w:color w:val="323232"/>
+          <w:sz w:val="20"/>
+          <w:szCs w:val="20"/>
+        </w:rPr>
+        <w:t>kset</w:t>
+      </w:r>
+      <w:r>
+        <w:rPr>
+          <w:rFonts w:ascii="Arial" w:hAnsi="Arial" w:cs="Arial"/>
+          <w:color w:val="323232"/>
+          <w:sz w:val="20"/>
+          <w:szCs w:val="20"/>
+        </w:rPr>
+        <w:t>是否有合法的名称（称作</w:t>
+      </w:r>
+      <w:r>
+        <w:rPr>
+          <w:rFonts w:ascii="Arial" w:hAnsi="Arial" w:cs="Arial"/>
+          <w:color w:val="323232"/>
+          <w:sz w:val="20"/>
+          <w:szCs w:val="20"/>
+        </w:rPr>
+        <w:t>subsystem</w:t>
+      </w:r>
+      <w:r>
+        <w:rPr>
+          <w:rFonts w:ascii="Arial" w:hAnsi="Arial" w:cs="Arial"/>
+          <w:color w:val="323232"/>
+          <w:sz w:val="20"/>
+          <w:szCs w:val="20"/>
+        </w:rPr>
+        <w:t>，和前期的内核版本有区别），否则不允许上报</w:t>
+      </w:r>
+      <w:r>
+        <w:rPr>
+          <w:rFonts w:ascii="Arial" w:hAnsi="Arial" w:cs="Arial"/>
+          <w:color w:val="323232"/>
+          <w:sz w:val="20"/>
+          <w:szCs w:val="20"/>
+        </w:rPr>
+        <w:t>uevent</w:t>
+      </w:r>
+    </w:p>
+    <w:p>
+      <w:pPr>
+        <w:widowControl/>
+        <w:numPr>
+          <w:ilvl w:val="0"/>
+          <w:numId w:val="26"/>
+        </w:numPr>
+        <w:shd w:val="clear" w:color="auto" w:fill="EFEFEF"/>
+        <w:spacing w:before="100" w:beforeAutospacing="1" w:after="100" w:afterAutospacing="1"/>
+        <w:jc w:val="left"/>
+        <w:rPr>
+          <w:rFonts w:ascii="Arial" w:hAnsi="Arial" w:cs="Arial"/>
+          <w:color w:val="323232"/>
+          <w:sz w:val="20"/>
+          <w:szCs w:val="20"/>
+        </w:rPr>
+      </w:pPr>
+      <w:r>
+        <w:rPr>
+          <w:rFonts w:ascii="Arial" w:hAnsi="Arial" w:cs="Arial"/>
+          <w:color w:val="323232"/>
+          <w:sz w:val="20"/>
+          <w:szCs w:val="20"/>
+        </w:rPr>
+        <w:t>分配一个用于此次上报的、存储环境变量的</w:t>
+      </w:r>
+      <w:r>
+        <w:rPr>
+          <w:rFonts w:ascii="Arial" w:hAnsi="Arial" w:cs="Arial"/>
+          <w:color w:val="323232"/>
+          <w:sz w:val="20"/>
+          <w:szCs w:val="20"/>
+        </w:rPr>
+        <w:t>buffer</w:t>
+      </w:r>
+      <w:r>
+        <w:rPr>
+          <w:rFonts w:ascii="Arial" w:hAnsi="Arial" w:cs="Arial"/>
+          <w:color w:val="323232"/>
+          <w:sz w:val="20"/>
+          <w:szCs w:val="20"/>
+        </w:rPr>
+        <w:t>（结果保存在</w:t>
+      </w:r>
+      <w:r>
+        <w:rPr>
+          <w:rFonts w:ascii="Arial" w:hAnsi="Arial" w:cs="Arial"/>
+          <w:color w:val="323232"/>
+          <w:sz w:val="20"/>
+          <w:szCs w:val="20"/>
+        </w:rPr>
+        <w:t>env</w:t>
+      </w:r>
+      <w:r>
+        <w:rPr>
+          <w:rFonts w:ascii="Arial" w:hAnsi="Arial" w:cs="Arial"/>
+          <w:color w:val="323232"/>
+          <w:sz w:val="20"/>
+          <w:szCs w:val="20"/>
+        </w:rPr>
+        <w:t>指针中），并获得该</w:t>
+      </w:r>
+      <w:r>
+        <w:rPr>
+          <w:rFonts w:ascii="Arial" w:hAnsi="Arial" w:cs="Arial"/>
+          <w:color w:val="323232"/>
+          <w:sz w:val="20"/>
+          <w:szCs w:val="20"/>
+        </w:rPr>
+        <w:t>Kobject</w:t>
+      </w:r>
+      <w:r>
+        <w:rPr>
+          <w:rFonts w:ascii="Arial" w:hAnsi="Arial" w:cs="Arial"/>
+          <w:color w:val="323232"/>
+          <w:sz w:val="20"/>
+          <w:szCs w:val="20"/>
+        </w:rPr>
+        <w:t>在</w:t>
+      </w:r>
+      <w:r>
+        <w:rPr>
+          <w:rFonts w:ascii="Arial" w:hAnsi="Arial" w:cs="Arial"/>
+          <w:color w:val="323232"/>
+          <w:sz w:val="20"/>
+          <w:szCs w:val="20"/>
+        </w:rPr>
+        <w:t>sysfs</w:t>
+      </w:r>
+      <w:r>
+        <w:rPr>
+          <w:rFonts w:ascii="Arial" w:hAnsi="Arial" w:cs="Arial"/>
+          <w:color w:val="323232"/>
+          <w:sz w:val="20"/>
+          <w:szCs w:val="20"/>
+        </w:rPr>
+        <w:t>中路径信息（用户空间软件需要依据该路径信息在</w:t>
+      </w:r>
+      <w:r>
+        <w:rPr>
+          <w:rFonts w:ascii="Arial" w:hAnsi="Arial" w:cs="Arial"/>
+          <w:color w:val="323232"/>
+          <w:sz w:val="20"/>
+          <w:szCs w:val="20"/>
+        </w:rPr>
+        <w:t>sysfs</w:t>
+      </w:r>
+      <w:r>
+        <w:rPr>
+          <w:rFonts w:ascii="Arial" w:hAnsi="Arial" w:cs="Arial"/>
+          <w:color w:val="323232"/>
+          <w:sz w:val="20"/>
+          <w:szCs w:val="20"/>
+        </w:rPr>
+        <w:t>中访问它）</w:t>
+      </w:r>
+    </w:p>
+    <w:p>
+      <w:pPr>
+        <w:widowControl/>
+        <w:numPr>
+          <w:ilvl w:val="0"/>
+          <w:numId w:val="26"/>
+        </w:numPr>
+        <w:shd w:val="clear" w:color="auto" w:fill="EFEFEF"/>
+        <w:spacing w:before="100" w:beforeAutospacing="1" w:after="100" w:afterAutospacing="1"/>
+        <w:jc w:val="left"/>
+        <w:rPr>
+          <w:rFonts w:ascii="Arial" w:hAnsi="Arial" w:cs="Arial"/>
+          <w:color w:val="323232"/>
+          <w:sz w:val="20"/>
+          <w:szCs w:val="20"/>
+        </w:rPr>
+      </w:pPr>
+      <w:r>
+        <w:rPr>
+          <w:rFonts w:ascii="Arial" w:hAnsi="Arial" w:cs="Arial"/>
+          <w:color w:val="323232"/>
+          <w:sz w:val="20"/>
+          <w:szCs w:val="20"/>
+        </w:rPr>
+        <w:t>调用</w:t>
+      </w:r>
+      <w:r>
+        <w:rPr>
+          <w:rFonts w:ascii="Arial" w:hAnsi="Arial" w:cs="Arial"/>
+          <w:color w:val="323232"/>
+          <w:sz w:val="20"/>
+          <w:szCs w:val="20"/>
+        </w:rPr>
+        <w:t>add_uevent_var</w:t>
+      </w:r>
+      <w:r>
+        <w:rPr>
+          <w:rFonts w:ascii="Arial" w:hAnsi="Arial" w:cs="Arial"/>
+          <w:color w:val="323232"/>
+          <w:sz w:val="20"/>
+          <w:szCs w:val="20"/>
+        </w:rPr>
+        <w:t>接口（下面会介绍），将</w:t>
+      </w:r>
+      <w:r>
+        <w:rPr>
+          <w:rFonts w:ascii="Arial" w:hAnsi="Arial" w:cs="Arial"/>
+          <w:color w:val="323232"/>
+          <w:sz w:val="20"/>
+          <w:szCs w:val="20"/>
+        </w:rPr>
+        <w:t>Action</w:t>
+      </w:r>
+      <w:r>
+        <w:rPr>
+          <w:rFonts w:ascii="Arial" w:hAnsi="Arial" w:cs="Arial"/>
+          <w:color w:val="323232"/>
+          <w:sz w:val="20"/>
+          <w:szCs w:val="20"/>
+        </w:rPr>
+        <w:t>、路径信息、</w:t>
+      </w:r>
+      <w:r>
+        <w:rPr>
+          <w:rFonts w:ascii="Arial" w:hAnsi="Arial" w:cs="Arial"/>
+          <w:color w:val="323232"/>
+          <w:sz w:val="20"/>
+          <w:szCs w:val="20"/>
+        </w:rPr>
+        <w:t>subsystem</w:t>
+      </w:r>
+      <w:r>
+        <w:rPr>
+          <w:rFonts w:ascii="Arial" w:hAnsi="Arial" w:cs="Arial"/>
+          <w:color w:val="323232"/>
+          <w:sz w:val="20"/>
+          <w:szCs w:val="20"/>
+        </w:rPr>
+        <w:t>等信息，添加到</w:t>
+      </w:r>
+      <w:r>
+        <w:rPr>
+          <w:rFonts w:ascii="Arial" w:hAnsi="Arial" w:cs="Arial"/>
+          <w:color w:val="323232"/>
+          <w:sz w:val="20"/>
+          <w:szCs w:val="20"/>
+        </w:rPr>
+        <w:t>env</w:t>
+      </w:r>
+      <w:r>
+        <w:rPr>
+          <w:rFonts w:ascii="Arial" w:hAnsi="Arial" w:cs="Arial"/>
+          <w:color w:val="323232"/>
+          <w:sz w:val="20"/>
+          <w:szCs w:val="20"/>
+        </w:rPr>
+        <w:t>指针中</w:t>
+      </w:r>
+    </w:p>
+    <w:p>
+      <w:pPr>
+        <w:widowControl/>
+        <w:numPr>
+          <w:ilvl w:val="0"/>
+          <w:numId w:val="26"/>
+        </w:numPr>
+        <w:shd w:val="clear" w:color="auto" w:fill="EFEFEF"/>
+        <w:spacing w:before="100" w:beforeAutospacing="1" w:after="100" w:afterAutospacing="1"/>
+        <w:jc w:val="left"/>
+        <w:rPr>
+          <w:rFonts w:ascii="Arial" w:hAnsi="Arial" w:cs="Arial"/>
+          <w:color w:val="323232"/>
+          <w:sz w:val="20"/>
+          <w:szCs w:val="20"/>
+        </w:rPr>
+      </w:pPr>
+      <w:r>
+        <w:rPr>
+          <w:rFonts w:ascii="Arial" w:hAnsi="Arial" w:cs="Arial"/>
+          <w:color w:val="323232"/>
+          <w:sz w:val="20"/>
+          <w:szCs w:val="20"/>
+        </w:rPr>
+        <w:t>如果传入的</w:t>
+      </w:r>
+      <w:r>
+        <w:rPr>
+          <w:rFonts w:ascii="Arial" w:hAnsi="Arial" w:cs="Arial"/>
+          <w:color w:val="323232"/>
+          <w:sz w:val="20"/>
+          <w:szCs w:val="20"/>
+        </w:rPr>
+        <w:t>envp</w:t>
+      </w:r>
+      <w:r>
+        <w:rPr>
+          <w:rFonts w:ascii="Arial" w:hAnsi="Arial" w:cs="Arial"/>
+          <w:color w:val="323232"/>
+          <w:sz w:val="20"/>
+          <w:szCs w:val="20"/>
+        </w:rPr>
+        <w:t>不空，则解析传入的环境变量中，同样调用</w:t>
+      </w:r>
+      <w:r>
+        <w:rPr>
+          <w:rFonts w:ascii="Arial" w:hAnsi="Arial" w:cs="Arial"/>
+          <w:color w:val="323232"/>
+          <w:sz w:val="20"/>
+          <w:szCs w:val="20"/>
+        </w:rPr>
+        <w:t>add_uevent_var</w:t>
+      </w:r>
+      <w:r>
+        <w:rPr>
+          <w:rFonts w:ascii="Arial" w:hAnsi="Arial" w:cs="Arial"/>
+          <w:color w:val="323232"/>
+          <w:sz w:val="20"/>
+          <w:szCs w:val="20"/>
+        </w:rPr>
+        <w:t>接口，添加到</w:t>
+      </w:r>
+      <w:r>
+        <w:rPr>
+          <w:rFonts w:ascii="Arial" w:hAnsi="Arial" w:cs="Arial"/>
+          <w:color w:val="323232"/>
+          <w:sz w:val="20"/>
+          <w:szCs w:val="20"/>
+        </w:rPr>
+        <w:t>env</w:t>
+      </w:r>
+      <w:r>
+        <w:rPr>
+          <w:rFonts w:ascii="Arial" w:hAnsi="Arial" w:cs="Arial"/>
+          <w:color w:val="323232"/>
+          <w:sz w:val="20"/>
+          <w:szCs w:val="20"/>
+        </w:rPr>
+        <w:t>指针中</w:t>
+      </w:r>
+    </w:p>
+    <w:p>
+      <w:pPr>
+        <w:widowControl/>
+        <w:numPr>
+          <w:ilvl w:val="0"/>
+          <w:numId w:val="26"/>
+        </w:numPr>
+        <w:shd w:val="clear" w:color="auto" w:fill="EFEFEF"/>
+        <w:spacing w:before="100" w:beforeAutospacing="1" w:after="100" w:afterAutospacing="1"/>
+        <w:jc w:val="left"/>
+        <w:rPr>
+          <w:rFonts w:ascii="Arial" w:hAnsi="Arial" w:cs="Arial"/>
+          <w:color w:val="323232"/>
+          <w:sz w:val="20"/>
+          <w:szCs w:val="20"/>
+        </w:rPr>
+      </w:pPr>
+      <w:r>
+        <w:rPr>
+          <w:rFonts w:ascii="Arial" w:hAnsi="Arial" w:cs="Arial"/>
+          <w:color w:val="323232"/>
+          <w:sz w:val="20"/>
+          <w:szCs w:val="20"/>
+        </w:rPr>
+        <w:t>如果所属的</w:t>
+      </w:r>
+      <w:r>
+        <w:rPr>
+          <w:rFonts w:ascii="Arial" w:hAnsi="Arial" w:cs="Arial"/>
+          <w:color w:val="323232"/>
+          <w:sz w:val="20"/>
+          <w:szCs w:val="20"/>
+        </w:rPr>
+        <w:t>kset</w:t>
+      </w:r>
+      <w:r>
+        <w:rPr>
+          <w:rFonts w:ascii="Arial" w:hAnsi="Arial" w:cs="Arial"/>
+          <w:color w:val="323232"/>
+          <w:sz w:val="20"/>
+          <w:szCs w:val="20"/>
+        </w:rPr>
+        <w:t>存在</w:t>
+      </w:r>
+      <w:r>
+        <w:rPr>
+          <w:rFonts w:ascii="Arial" w:hAnsi="Arial" w:cs="Arial"/>
+          <w:color w:val="323232"/>
+          <w:sz w:val="20"/>
+          <w:szCs w:val="20"/>
+        </w:rPr>
+        <w:t>uevent_ops-&gt;uevent</w:t>
+      </w:r>
+      <w:r>
+        <w:rPr>
+          <w:rFonts w:ascii="Arial" w:hAnsi="Arial" w:cs="Arial"/>
+          <w:color w:val="323232"/>
+          <w:sz w:val="20"/>
+          <w:szCs w:val="20"/>
+        </w:rPr>
+        <w:t>接口，调用该接口，添加</w:t>
+      </w:r>
+      <w:r>
+        <w:rPr>
+          <w:rFonts w:ascii="Arial" w:hAnsi="Arial" w:cs="Arial"/>
+          <w:color w:val="323232"/>
+          <w:sz w:val="20"/>
+          <w:szCs w:val="20"/>
+        </w:rPr>
+        <w:t>kset</w:t>
+      </w:r>
+      <w:r>
+        <w:rPr>
+          <w:rFonts w:ascii="Arial" w:hAnsi="Arial" w:cs="Arial"/>
+          <w:color w:val="323232"/>
+          <w:sz w:val="20"/>
+          <w:szCs w:val="20"/>
+        </w:rPr>
+        <w:t>统一的环境变量到</w:t>
+      </w:r>
+      <w:r>
+        <w:rPr>
+          <w:rFonts w:ascii="Arial" w:hAnsi="Arial" w:cs="Arial"/>
+          <w:color w:val="323232"/>
+          <w:sz w:val="20"/>
+          <w:szCs w:val="20"/>
+        </w:rPr>
+        <w:t>env</w:t>
+      </w:r>
+      <w:r>
+        <w:rPr>
+          <w:rFonts w:ascii="Arial" w:hAnsi="Arial" w:cs="Arial"/>
+          <w:color w:val="323232"/>
+          <w:sz w:val="20"/>
+          <w:szCs w:val="20"/>
+        </w:rPr>
+        <w:t>指针</w:t>
+      </w:r>
+    </w:p>
+    <w:p>
+      <w:pPr>
+        <w:widowControl/>
+        <w:numPr>
+          <w:ilvl w:val="0"/>
+          <w:numId w:val="26"/>
+        </w:numPr>
+        <w:shd w:val="clear" w:color="auto" w:fill="EFEFEF"/>
+        <w:spacing w:before="100" w:beforeAutospacing="1" w:after="100" w:afterAutospacing="1"/>
+        <w:jc w:val="left"/>
+        <w:rPr>
+          <w:rFonts w:ascii="Arial" w:hAnsi="Arial" w:cs="Arial"/>
+          <w:color w:val="323232"/>
+          <w:sz w:val="20"/>
+          <w:szCs w:val="20"/>
+        </w:rPr>
+      </w:pPr>
+      <w:r>
+        <w:rPr>
+          <w:rFonts w:ascii="Arial" w:hAnsi="Arial" w:cs="Arial"/>
+          <w:color w:val="323232"/>
+          <w:sz w:val="20"/>
+          <w:szCs w:val="20"/>
+        </w:rPr>
+        <w:t>根据</w:t>
+      </w:r>
+      <w:r>
+        <w:rPr>
+          <w:rFonts w:ascii="Arial" w:hAnsi="Arial" w:cs="Arial"/>
+          <w:color w:val="323232"/>
+          <w:sz w:val="20"/>
+          <w:szCs w:val="20"/>
+        </w:rPr>
+        <w:t>ACTION</w:t>
+      </w:r>
+      <w:r>
+        <w:rPr>
+          <w:rFonts w:ascii="Arial" w:hAnsi="Arial" w:cs="Arial"/>
+          <w:color w:val="323232"/>
+          <w:sz w:val="20"/>
+          <w:szCs w:val="20"/>
+        </w:rPr>
+        <w:t>的类型，设置</w:t>
+      </w:r>
+      <w:r>
+        <w:rPr>
+          <w:rFonts w:ascii="Arial" w:hAnsi="Arial" w:cs="Arial"/>
+          <w:color w:val="323232"/>
+          <w:sz w:val="20"/>
+          <w:szCs w:val="20"/>
+        </w:rPr>
+        <w:t>kobj-&gt;state_add_uevent_sent</w:t>
+      </w:r>
+      <w:r>
+        <w:rPr>
+          <w:rFonts w:ascii="Arial" w:hAnsi="Arial" w:cs="Arial"/>
+          <w:color w:val="323232"/>
+          <w:sz w:val="20"/>
+          <w:szCs w:val="20"/>
+        </w:rPr>
+        <w:t>和</w:t>
+      </w:r>
+      <w:r>
+        <w:rPr>
+          <w:rFonts w:ascii="Arial" w:hAnsi="Arial" w:cs="Arial"/>
+          <w:color w:val="323232"/>
+          <w:sz w:val="20"/>
+          <w:szCs w:val="20"/>
+        </w:rPr>
+        <w:t>kobj-&gt;state_remove_uevent_sent</w:t>
+      </w:r>
+      <w:r>
+        <w:rPr>
+          <w:rFonts w:ascii="Arial" w:hAnsi="Arial" w:cs="Arial"/>
+          <w:color w:val="323232"/>
+          <w:sz w:val="20"/>
+          <w:szCs w:val="20"/>
+        </w:rPr>
+        <w:t>变量，以记录正确的状态</w:t>
+      </w:r>
+    </w:p>
+    <w:p>
+      <w:pPr>
+        <w:widowControl/>
+        <w:numPr>
+          <w:ilvl w:val="0"/>
+          <w:numId w:val="26"/>
+        </w:numPr>
+        <w:shd w:val="clear" w:color="auto" w:fill="EFEFEF"/>
+        <w:spacing w:before="100" w:beforeAutospacing="1" w:after="100" w:afterAutospacing="1"/>
+        <w:jc w:val="left"/>
+        <w:rPr>
+          <w:rFonts w:ascii="Arial" w:hAnsi="Arial" w:cs="Arial"/>
+          <w:color w:val="323232"/>
+          <w:sz w:val="20"/>
+          <w:szCs w:val="20"/>
+        </w:rPr>
+      </w:pPr>
+      <w:r>
+        <w:rPr>
+          <w:rFonts w:ascii="Arial" w:hAnsi="Arial" w:cs="Arial"/>
+          <w:color w:val="323232"/>
+          <w:sz w:val="20"/>
+          <w:szCs w:val="20"/>
+        </w:rPr>
+        <w:t>调用</w:t>
+      </w:r>
+      <w:r>
+        <w:rPr>
+          <w:rFonts w:ascii="Arial" w:hAnsi="Arial" w:cs="Arial"/>
+          <w:color w:val="323232"/>
+          <w:sz w:val="20"/>
+          <w:szCs w:val="20"/>
+        </w:rPr>
+        <w:t>add_uevent_var</w:t>
+      </w:r>
+      <w:r>
+        <w:rPr>
+          <w:rFonts w:ascii="Arial" w:hAnsi="Arial" w:cs="Arial"/>
+          <w:color w:val="323232"/>
+          <w:sz w:val="20"/>
+          <w:szCs w:val="20"/>
+        </w:rPr>
+        <w:t>接口，添加格式为</w:t>
+      </w:r>
+      <w:r>
+        <w:rPr>
+          <w:rFonts w:ascii="Arial" w:hAnsi="Arial" w:cs="Arial"/>
+          <w:color w:val="323232"/>
+          <w:sz w:val="20"/>
+          <w:szCs w:val="20"/>
+        </w:rPr>
+        <w:t>"SEQNUM=%llu</w:t>
+      </w:r>
+      <w:proofErr w:type="gramStart"/>
+      <w:r>
+        <w:rPr>
+          <w:rFonts w:ascii="Arial" w:hAnsi="Arial" w:cs="Arial"/>
+          <w:color w:val="323232"/>
+          <w:sz w:val="20"/>
+          <w:szCs w:val="20"/>
+        </w:rPr>
+        <w:t>”</w:t>
+      </w:r>
+      <w:proofErr w:type="gramEnd"/>
+      <w:r>
+        <w:rPr>
+          <w:rFonts w:ascii="Arial" w:hAnsi="Arial" w:cs="Arial"/>
+          <w:color w:val="323232"/>
+          <w:sz w:val="20"/>
+          <w:szCs w:val="20"/>
+        </w:rPr>
+        <w:t>的序列号</w:t>
+      </w:r>
+    </w:p>
+    <w:p>
+      <w:pPr>
+        <w:widowControl/>
+        <w:numPr>
+          <w:ilvl w:val="0"/>
+          <w:numId w:val="26"/>
+        </w:numPr>
+        <w:shd w:val="clear" w:color="auto" w:fill="EFEFEF"/>
+        <w:spacing w:before="100" w:beforeAutospacing="1" w:after="100" w:afterAutospacing="1"/>
+        <w:jc w:val="left"/>
+        <w:rPr>
+          <w:rFonts w:ascii="Arial" w:hAnsi="Arial" w:cs="Arial" w:hint="eastAsia"/>
+          <w:b/>
+          <w:color w:val="FF0000"/>
+          <w:sz w:val="20"/>
+          <w:szCs w:val="20"/>
+        </w:rPr>
+      </w:pPr>
+      <w:r>
+        <w:rPr>
+          <w:rFonts w:ascii="Arial" w:hAnsi="Arial" w:cs="Arial"/>
+          <w:b/>
+          <w:color w:val="00B050"/>
+          <w:sz w:val="20"/>
+          <w:szCs w:val="20"/>
+        </w:rPr>
+        <w:t>如果定义了</w:t>
+      </w:r>
+      <w:r>
+        <w:rPr>
+          <w:rFonts w:ascii="Arial" w:hAnsi="Arial" w:cs="Arial"/>
+          <w:b/>
+          <w:color w:val="00B050"/>
+          <w:sz w:val="20"/>
+          <w:szCs w:val="20"/>
+        </w:rPr>
+        <w:t>"CONFIG_NET</w:t>
+      </w:r>
+      <w:proofErr w:type="gramStart"/>
+      <w:r>
+        <w:rPr>
+          <w:rFonts w:ascii="Arial" w:hAnsi="Arial" w:cs="Arial"/>
+          <w:b/>
+          <w:color w:val="00B050"/>
+          <w:sz w:val="20"/>
+          <w:szCs w:val="20"/>
+        </w:rPr>
+        <w:t>”</w:t>
+      </w:r>
+      <w:proofErr w:type="gramEnd"/>
+      <w:r>
+        <w:rPr>
+          <w:rFonts w:ascii="Arial" w:hAnsi="Arial" w:cs="Arial"/>
+          <w:b/>
+          <w:color w:val="00B050"/>
+          <w:sz w:val="20"/>
+          <w:szCs w:val="20"/>
+        </w:rPr>
+        <w:t>，则</w:t>
+      </w:r>
+      <w:r>
+        <w:rPr>
+          <w:rFonts w:ascii="Arial" w:hAnsi="Arial" w:cs="Arial"/>
+          <w:b/>
+          <w:color w:val="FF0000"/>
+          <w:sz w:val="20"/>
+          <w:szCs w:val="20"/>
+          <w:u w:val="single"/>
+        </w:rPr>
+        <w:t>使用</w:t>
+      </w:r>
+      <w:r>
+        <w:rPr>
+          <w:rFonts w:ascii="Arial" w:hAnsi="Arial" w:cs="Arial"/>
+          <w:b/>
+          <w:color w:val="FF0000"/>
+          <w:sz w:val="20"/>
+          <w:szCs w:val="20"/>
+          <w:u w:val="single"/>
+        </w:rPr>
+        <w:t>netlink</w:t>
+      </w:r>
+      <w:r>
+        <w:rPr>
+          <w:rFonts w:ascii="Arial" w:hAnsi="Arial" w:cs="Arial"/>
+          <w:b/>
+          <w:color w:val="FF0000"/>
+          <w:sz w:val="20"/>
+          <w:szCs w:val="20"/>
+          <w:u w:val="single"/>
+        </w:rPr>
+        <w:t>发送该</w:t>
+      </w:r>
+      <w:bookmarkStart w:id="1" w:name="_GoBack"/>
+      <w:bookmarkEnd w:id="1"/>
+      <w:r>
+        <w:rPr>
+          <w:rFonts w:ascii="Arial" w:hAnsi="Arial" w:cs="Arial"/>
+          <w:b/>
+          <w:color w:val="FF0000"/>
+          <w:sz w:val="20"/>
+          <w:szCs w:val="20"/>
+          <w:u w:val="single"/>
+        </w:rPr>
+        <w:t>uevent</w:t>
+      </w:r>
+    </w:p>
+    <w:p>
+      <w:pPr>
+        <w:widowControl/>
+        <w:numPr>
+          <w:ilvl w:val="0"/>
+          <w:numId w:val="26"/>
+        </w:numPr>
+        <w:shd w:val="clear" w:color="auto" w:fill="EFEFEF"/>
+        <w:spacing w:before="100" w:beforeAutospacing="1" w:after="100" w:afterAutospacing="1"/>
+        <w:jc w:val="left"/>
+        <w:rPr>
+          <w:rFonts w:ascii="Arial" w:hAnsi="Arial" w:cs="Arial"/>
+          <w:b/>
+          <w:color w:val="00B050"/>
+          <w:sz w:val="20"/>
+          <w:szCs w:val="20"/>
+        </w:rPr>
+      </w:pPr>
+      <w:r>
+        <w:rPr>
+          <w:rFonts w:ascii="Arial" w:hAnsi="Arial" w:cs="Arial"/>
+          <w:b/>
+          <w:color w:val="00B050"/>
+          <w:sz w:val="20"/>
+          <w:szCs w:val="20"/>
+        </w:rPr>
+        <w:t>以</w:t>
+      </w:r>
+      <w:r>
+        <w:rPr>
+          <w:rFonts w:ascii="Arial" w:hAnsi="Arial" w:cs="Arial"/>
+          <w:b/>
+          <w:color w:val="00B050"/>
+          <w:sz w:val="20"/>
+          <w:szCs w:val="20"/>
+        </w:rPr>
+        <w:t>uevent_helper</w:t>
+      </w:r>
+      <w:r>
+        <w:rPr>
+          <w:rFonts w:ascii="Arial" w:hAnsi="Arial" w:cs="Arial"/>
+          <w:b/>
+          <w:color w:val="00B050"/>
+          <w:sz w:val="20"/>
+          <w:szCs w:val="20"/>
+        </w:rPr>
+        <w:t>、</w:t>
+      </w:r>
+      <w:r>
+        <w:rPr>
+          <w:rFonts w:ascii="Arial" w:hAnsi="Arial" w:cs="Arial"/>
+          <w:b/>
+          <w:color w:val="00B050"/>
+          <w:sz w:val="20"/>
+          <w:szCs w:val="20"/>
+        </w:rPr>
+        <w:t>subsystem</w:t>
+      </w:r>
+      <w:r>
+        <w:rPr>
+          <w:rFonts w:ascii="Arial" w:hAnsi="Arial" w:cs="Arial"/>
+          <w:b/>
+          <w:color w:val="00B050"/>
+          <w:sz w:val="20"/>
+          <w:szCs w:val="20"/>
+        </w:rPr>
+        <w:t>以及添加了标准环境变量（</w:t>
+      </w:r>
+      <w:r>
+        <w:rPr>
+          <w:rFonts w:ascii="Arial" w:hAnsi="Arial" w:cs="Arial"/>
+          <w:b/>
+          <w:color w:val="00B050"/>
+          <w:sz w:val="20"/>
+          <w:szCs w:val="20"/>
+        </w:rPr>
+        <w:t>HOME=/</w:t>
+      </w:r>
+      <w:r>
+        <w:rPr>
+          <w:rFonts w:ascii="Arial" w:hAnsi="Arial" w:cs="Arial"/>
+          <w:b/>
+          <w:color w:val="00B050"/>
+          <w:sz w:val="20"/>
+          <w:szCs w:val="20"/>
+        </w:rPr>
+        <w:t>，</w:t>
+      </w:r>
+      <w:r>
+        <w:rPr>
+          <w:rFonts w:ascii="Arial" w:hAnsi="Arial" w:cs="Arial"/>
+          <w:b/>
+          <w:color w:val="00B050"/>
+          <w:sz w:val="20"/>
+          <w:szCs w:val="20"/>
+        </w:rPr>
+        <w:t>PATH=/sbin:/bin:/usr/sbin:/usr/bin</w:t>
+      </w:r>
+      <w:r>
+        <w:rPr>
+          <w:rFonts w:ascii="Arial" w:hAnsi="Arial" w:cs="Arial"/>
+          <w:b/>
+          <w:color w:val="00B050"/>
+          <w:sz w:val="20"/>
+          <w:szCs w:val="20"/>
+        </w:rPr>
+        <w:t>）的</w:t>
+      </w:r>
+      <w:r>
+        <w:rPr>
+          <w:rFonts w:ascii="Arial" w:hAnsi="Arial" w:cs="Arial"/>
+          <w:b/>
+          <w:color w:val="00B050"/>
+          <w:sz w:val="20"/>
+          <w:szCs w:val="20"/>
+        </w:rPr>
+        <w:t>env</w:t>
+      </w:r>
+      <w:r>
+        <w:rPr>
+          <w:rFonts w:ascii="Arial" w:hAnsi="Arial" w:cs="Arial"/>
+          <w:b/>
+          <w:color w:val="00B050"/>
+          <w:sz w:val="20"/>
+          <w:szCs w:val="20"/>
+        </w:rPr>
+        <w:t>指针为参数，</w:t>
+      </w:r>
+      <w:r>
+        <w:rPr>
+          <w:rFonts w:ascii="Arial" w:hAnsi="Arial" w:cs="Arial"/>
+          <w:b/>
+          <w:color w:val="FF0000"/>
+          <w:sz w:val="20"/>
+          <w:szCs w:val="20"/>
+          <w:u w:val="single"/>
+        </w:rPr>
+        <w:t>调用</w:t>
+      </w:r>
+      <w:r>
+        <w:rPr>
+          <w:rFonts w:ascii="Arial" w:hAnsi="Arial" w:cs="Arial"/>
+          <w:b/>
+          <w:color w:val="FF0000"/>
+          <w:sz w:val="20"/>
+          <w:szCs w:val="20"/>
+          <w:u w:val="single"/>
+        </w:rPr>
+        <w:t>kmod</w:t>
+      </w:r>
+      <w:r>
+        <w:rPr>
+          <w:rFonts w:ascii="Arial" w:hAnsi="Arial" w:cs="Arial"/>
+          <w:b/>
+          <w:color w:val="FF0000"/>
+          <w:sz w:val="20"/>
+          <w:szCs w:val="20"/>
+          <w:u w:val="single"/>
+        </w:rPr>
+        <w:t>模块提供的</w:t>
+      </w:r>
+      <w:r>
+        <w:rPr>
+          <w:rFonts w:ascii="Arial" w:hAnsi="Arial" w:cs="Arial"/>
+          <w:b/>
+          <w:color w:val="FF0000"/>
+          <w:sz w:val="20"/>
+          <w:szCs w:val="20"/>
+          <w:u w:val="single"/>
+        </w:rPr>
+        <w:t>call_usermodehelper</w:t>
+      </w:r>
+      <w:r>
+        <w:rPr>
+          <w:rFonts w:ascii="Arial" w:hAnsi="Arial" w:cs="Arial"/>
+          <w:b/>
+          <w:color w:val="FF0000"/>
+          <w:sz w:val="20"/>
+          <w:szCs w:val="20"/>
+          <w:u w:val="single"/>
+        </w:rPr>
+        <w:t>函数，上报</w:t>
+      </w:r>
+      <w:r>
+        <w:rPr>
+          <w:rFonts w:ascii="Arial" w:hAnsi="Arial" w:cs="Arial"/>
+          <w:b/>
+          <w:color w:val="FF0000"/>
+          <w:sz w:val="20"/>
+          <w:szCs w:val="20"/>
+          <w:u w:val="single"/>
+        </w:rPr>
+        <w:t>uevent</w:t>
+      </w:r>
+      <w:r>
+        <w:rPr>
+          <w:rFonts w:ascii="Arial" w:hAnsi="Arial" w:cs="Arial"/>
+          <w:b/>
+          <w:color w:val="FF0000"/>
+          <w:sz w:val="20"/>
+          <w:szCs w:val="20"/>
+          <w:u w:val="single"/>
+        </w:rPr>
+        <w:t>。</w:t>
+      </w:r>
+      <w:r>
+        <w:rPr>
+          <w:rStyle w:val="apple-converted-space"/>
+          <w:rFonts w:ascii="Arial" w:hAnsi="Arial" w:cs="Arial"/>
+          <w:b/>
+          <w:color w:val="FF0000"/>
+          <w:sz w:val="20"/>
+          <w:szCs w:val="20"/>
+          <w:u w:val="single"/>
+        </w:rPr>
+        <w:t> </w:t>
+      </w:r>
+      <w:r>
+        <w:rPr>
+          <w:rFonts w:ascii="Arial" w:hAnsi="Arial" w:cs="Arial"/>
+          <w:color w:val="FF0000"/>
+          <w:sz w:val="20"/>
+          <w:szCs w:val="20"/>
+          <w:u w:val="single"/>
+        </w:rPr>
+        <w:br/>
+      </w:r>
+      <w:r>
+        <w:rPr>
+          <w:rFonts w:ascii="Arial" w:hAnsi="Arial" w:cs="Arial"/>
+          <w:color w:val="323232"/>
+          <w:sz w:val="20"/>
+          <w:szCs w:val="20"/>
+        </w:rPr>
+        <w:t>其中</w:t>
+      </w:r>
+      <w:r>
+        <w:rPr>
+          <w:rFonts w:ascii="Arial" w:hAnsi="Arial" w:cs="Arial"/>
+          <w:color w:val="323232"/>
+          <w:sz w:val="20"/>
+          <w:szCs w:val="20"/>
+        </w:rPr>
+        <w:t>uevent_helper</w:t>
+      </w:r>
+      <w:r>
+        <w:rPr>
+          <w:rFonts w:ascii="Arial" w:hAnsi="Arial" w:cs="Arial"/>
+          <w:color w:val="323232"/>
+          <w:sz w:val="20"/>
+          <w:szCs w:val="20"/>
+        </w:rPr>
+        <w:t>的内容是由内核配置项</w:t>
+      </w:r>
+      <w:r>
+        <w:rPr>
+          <w:rFonts w:ascii="Arial" w:hAnsi="Arial" w:cs="Arial"/>
+          <w:color w:val="323232"/>
+          <w:sz w:val="20"/>
+          <w:szCs w:val="20"/>
+        </w:rPr>
+        <w:t>CONFIG_UEVENT_HELPER_PATH(</w:t>
+      </w:r>
+      <w:r>
+        <w:rPr>
+          <w:rFonts w:ascii="Arial" w:hAnsi="Arial" w:cs="Arial"/>
+          <w:color w:val="323232"/>
+          <w:sz w:val="20"/>
+          <w:szCs w:val="20"/>
+        </w:rPr>
+        <w:t>位于</w:t>
+      </w:r>
+      <w:r>
+        <w:rPr>
+          <w:rFonts w:ascii="Arial" w:hAnsi="Arial" w:cs="Arial"/>
+          <w:color w:val="323232"/>
+          <w:sz w:val="20"/>
+          <w:szCs w:val="20"/>
+        </w:rPr>
+        <w:t>./drivers/base/Kconfig)</w:t>
+      </w:r>
+      <w:r>
+        <w:rPr>
+          <w:rFonts w:ascii="Arial" w:hAnsi="Arial" w:cs="Arial"/>
+          <w:color w:val="323232"/>
+          <w:sz w:val="20"/>
+          <w:szCs w:val="20"/>
+        </w:rPr>
+        <w:t>决定的</w:t>
+      </w:r>
+      <w:r>
+        <w:rPr>
+          <w:rFonts w:ascii="Arial" w:hAnsi="Arial" w:cs="Arial"/>
+          <w:color w:val="323232"/>
+          <w:sz w:val="20"/>
+          <w:szCs w:val="20"/>
+        </w:rPr>
+        <w:t>(</w:t>
+      </w:r>
+      <w:r>
+        <w:rPr>
+          <w:rFonts w:ascii="Arial" w:hAnsi="Arial" w:cs="Arial"/>
+          <w:color w:val="323232"/>
+          <w:sz w:val="20"/>
+          <w:szCs w:val="20"/>
+        </w:rPr>
+        <w:t>可参考</w:t>
+      </w:r>
+      <w:r>
+        <w:rPr>
+          <w:rFonts w:ascii="Arial" w:hAnsi="Arial" w:cs="Arial"/>
+          <w:color w:val="323232"/>
+          <w:sz w:val="20"/>
+          <w:szCs w:val="20"/>
+        </w:rPr>
+        <w:t>lib/kobject_uevent.c, line 32)</w:t>
+      </w:r>
+      <w:r>
+        <w:rPr>
+          <w:rFonts w:ascii="Arial" w:hAnsi="Arial" w:cs="Arial"/>
+          <w:color w:val="323232"/>
+          <w:sz w:val="20"/>
+          <w:szCs w:val="20"/>
+        </w:rPr>
+        <w:t>，该配置项指定了一个用户空间程序（或者脚本），用于解析上报的</w:t>
+      </w:r>
+      <w:r>
+        <w:rPr>
+          <w:rFonts w:ascii="Arial" w:hAnsi="Arial" w:cs="Arial"/>
+          <w:color w:val="323232"/>
+          <w:sz w:val="20"/>
+          <w:szCs w:val="20"/>
+        </w:rPr>
+        <w:t>uevent</w:t>
+      </w:r>
+      <w:r>
+        <w:rPr>
+          <w:rFonts w:ascii="Arial" w:hAnsi="Arial" w:cs="Arial"/>
+          <w:color w:val="323232"/>
+          <w:sz w:val="20"/>
+          <w:szCs w:val="20"/>
+        </w:rPr>
+        <w:t>，例如</w:t>
+      </w:r>
+      <w:r>
+        <w:rPr>
+          <w:rFonts w:ascii="Arial" w:hAnsi="Arial" w:cs="Arial"/>
+          <w:color w:val="323232"/>
+          <w:sz w:val="20"/>
+          <w:szCs w:val="20"/>
+        </w:rPr>
+        <w:t>"/sbin/hotplug</w:t>
+      </w:r>
+      <w:proofErr w:type="gramStart"/>
+      <w:r>
+        <w:rPr>
+          <w:rFonts w:ascii="Arial" w:hAnsi="Arial" w:cs="Arial"/>
+          <w:color w:val="323232"/>
+          <w:sz w:val="20"/>
+          <w:szCs w:val="20"/>
+        </w:rPr>
+        <w:t>”</w:t>
+      </w:r>
+      <w:proofErr w:type="gramEnd"/>
+      <w:r>
+        <w:rPr>
+          <w:rFonts w:ascii="Arial" w:hAnsi="Arial" w:cs="Arial"/>
+          <w:color w:val="323232"/>
+          <w:sz w:val="20"/>
+          <w:szCs w:val="20"/>
+        </w:rPr>
+        <w:t>。</w:t>
+      </w:r>
+      <w:r>
+        <w:rPr>
+          <w:rStyle w:val="apple-converted-space"/>
+          <w:rFonts w:ascii="Arial" w:hAnsi="Arial" w:cs="Arial"/>
+          <w:color w:val="323232"/>
+          <w:sz w:val="20"/>
+          <w:szCs w:val="20"/>
+        </w:rPr>
+        <w:t> </w:t>
+      </w:r>
+      <w:r>
+        <w:rPr>
+          <w:rFonts w:ascii="Arial" w:hAnsi="Arial" w:cs="Arial"/>
+          <w:color w:val="323232"/>
+          <w:sz w:val="20"/>
+          <w:szCs w:val="20"/>
+        </w:rPr>
+        <w:br/>
+        <w:t>call_usermodehelper</w:t>
+      </w:r>
+      <w:r>
+        <w:rPr>
+          <w:rFonts w:ascii="Arial" w:hAnsi="Arial" w:cs="Arial"/>
+          <w:color w:val="323232"/>
+          <w:sz w:val="20"/>
+          <w:szCs w:val="20"/>
+        </w:rPr>
+        <w:t>的作用，就是</w:t>
+      </w:r>
+      <w:r>
+        <w:rPr>
+          <w:rFonts w:ascii="Arial" w:hAnsi="Arial" w:cs="Arial"/>
+          <w:color w:val="323232"/>
+          <w:sz w:val="20"/>
+          <w:szCs w:val="20"/>
+        </w:rPr>
+        <w:t>fork</w:t>
+      </w:r>
+      <w:r>
+        <w:rPr>
+          <w:rFonts w:ascii="Arial" w:hAnsi="Arial" w:cs="Arial"/>
+          <w:color w:val="323232"/>
+          <w:sz w:val="20"/>
+          <w:szCs w:val="20"/>
+        </w:rPr>
+        <w:t>一个进程，以</w:t>
+      </w:r>
+      <w:r>
+        <w:rPr>
+          <w:rFonts w:ascii="Arial" w:hAnsi="Arial" w:cs="Arial"/>
+          <w:color w:val="323232"/>
+          <w:sz w:val="20"/>
+          <w:szCs w:val="20"/>
+        </w:rPr>
+        <w:t>uevent</w:t>
+      </w:r>
+      <w:r>
+        <w:rPr>
+          <w:rFonts w:ascii="Arial" w:hAnsi="Arial" w:cs="Arial"/>
+          <w:color w:val="323232"/>
+          <w:sz w:val="20"/>
+          <w:szCs w:val="20"/>
+        </w:rPr>
+        <w:t>为参数，执行</w:t>
+      </w:r>
+      <w:r>
+        <w:rPr>
+          <w:rFonts w:ascii="Arial" w:hAnsi="Arial" w:cs="Arial"/>
+          <w:color w:val="323232"/>
+          <w:sz w:val="20"/>
+          <w:szCs w:val="20"/>
+        </w:rPr>
+        <w:t>uevent_helper</w:t>
+      </w:r>
+      <w:r>
+        <w:rPr>
+          <w:rFonts w:ascii="Arial" w:hAnsi="Arial" w:cs="Arial"/>
+          <w:color w:val="323232"/>
+          <w:sz w:val="20"/>
+          <w:szCs w:val="20"/>
+        </w:rPr>
+        <w:t>。</w:t>
+      </w:r>
+    </w:p>
+    <w:p>
+      <w:pPr>
+        <w:pStyle w:val="a7"/>
+        <w:shd w:val="clear" w:color="auto" w:fill="EFEFEF"/>
+        <w:spacing w:before="0" w:beforeAutospacing="0" w:after="0" w:afterAutospacing="0" w:line="300" w:lineRule="atLeast"/>
+        <w:rPr>
+          <w:rFonts w:ascii="Arial" w:hAnsi="Arial" w:cs="Arial"/>
+          <w:color w:val="323232"/>
+          <w:sz w:val="20"/>
+          <w:szCs w:val="20"/>
+        </w:rPr>
+      </w:pPr>
+      <w:r>
+        <w:rPr>
+          <w:rFonts w:ascii="Arial" w:hAnsi="Arial" w:cs="Arial"/>
+          <w:color w:val="323232"/>
+          <w:sz w:val="20"/>
+          <w:szCs w:val="20"/>
+        </w:rPr>
+        <w:t>kobject_uevent</w:t>
+      </w:r>
+      <w:r>
+        <w:rPr>
+          <w:rFonts w:ascii="Arial" w:hAnsi="Arial" w:cs="Arial"/>
+          <w:color w:val="323232"/>
+          <w:sz w:val="20"/>
+          <w:szCs w:val="20"/>
+        </w:rPr>
+        <w:t>，和</w:t>
+      </w:r>
+      <w:r>
+        <w:rPr>
+          <w:rFonts w:ascii="Arial" w:hAnsi="Arial" w:cs="Arial"/>
+          <w:color w:val="323232"/>
+          <w:sz w:val="20"/>
+          <w:szCs w:val="20"/>
+        </w:rPr>
+        <w:t>kobject_uevent_env</w:t>
+      </w:r>
+      <w:r>
+        <w:rPr>
+          <w:rFonts w:ascii="Arial" w:hAnsi="Arial" w:cs="Arial"/>
+          <w:color w:val="323232"/>
+          <w:sz w:val="20"/>
+          <w:szCs w:val="20"/>
+        </w:rPr>
+        <w:t>功能一样，只是没有指定任何的环境变量。</w:t>
+      </w:r>
+    </w:p>
+    <w:p>
+      <w:pPr>
+        <w:pStyle w:val="a7"/>
+        <w:shd w:val="clear" w:color="auto" w:fill="EFEFEF"/>
+        <w:spacing w:before="0" w:beforeAutospacing="0" w:after="0" w:afterAutospacing="0" w:line="300" w:lineRule="atLeast"/>
+        <w:rPr>
+          <w:rFonts w:ascii="Arial" w:hAnsi="Arial" w:cs="Arial"/>
+          <w:color w:val="323232"/>
+          <w:sz w:val="20"/>
+          <w:szCs w:val="20"/>
+        </w:rPr>
+      </w:pPr>
+      <w:r>
+        <w:rPr>
+          <w:rFonts w:ascii="Arial" w:hAnsi="Arial" w:cs="Arial"/>
+          <w:color w:val="323232"/>
+          <w:sz w:val="20"/>
+          <w:szCs w:val="20"/>
+        </w:rPr>
+        <w:t>add_uevent_var</w:t>
+      </w:r>
+      <w:r>
+        <w:rPr>
+          <w:rFonts w:ascii="Arial" w:hAnsi="Arial" w:cs="Arial"/>
+          <w:color w:val="323232"/>
+          <w:sz w:val="20"/>
+          <w:szCs w:val="20"/>
+        </w:rPr>
+        <w:t>，以格式化字符的形式（类似</w:t>
+      </w:r>
+      <w:r>
+        <w:rPr>
+          <w:rFonts w:ascii="Arial" w:hAnsi="Arial" w:cs="Arial"/>
+          <w:color w:val="323232"/>
+          <w:sz w:val="20"/>
+          <w:szCs w:val="20"/>
+        </w:rPr>
+        <w:t>printf</w:t>
+      </w:r>
+      <w:r>
+        <w:rPr>
+          <w:rFonts w:ascii="Arial" w:hAnsi="Arial" w:cs="Arial"/>
+          <w:color w:val="323232"/>
+          <w:sz w:val="20"/>
+          <w:szCs w:val="20"/>
+        </w:rPr>
+        <w:t>、</w:t>
+      </w:r>
+      <w:r>
+        <w:rPr>
+          <w:rFonts w:ascii="Arial" w:hAnsi="Arial" w:cs="Arial"/>
+          <w:color w:val="323232"/>
+          <w:sz w:val="20"/>
+          <w:szCs w:val="20"/>
+        </w:rPr>
+        <w:t>printk</w:t>
+      </w:r>
+      <w:r>
+        <w:rPr>
+          <w:rFonts w:ascii="Arial" w:hAnsi="Arial" w:cs="Arial"/>
+          <w:color w:val="323232"/>
+          <w:sz w:val="20"/>
+          <w:szCs w:val="20"/>
+        </w:rPr>
+        <w:t>等），将环境变量</w:t>
+      </w:r>
+      <w:r>
+        <w:rPr>
+          <w:rFonts w:ascii="Arial" w:hAnsi="Arial" w:cs="Arial"/>
+          <w:color w:val="323232"/>
+          <w:sz w:val="20"/>
+          <w:szCs w:val="20"/>
+        </w:rPr>
+        <w:t>copy</w:t>
+      </w:r>
+      <w:r>
+        <w:rPr>
+          <w:rFonts w:ascii="Arial" w:hAnsi="Arial" w:cs="Arial"/>
+          <w:color w:val="323232"/>
+          <w:sz w:val="20"/>
+          <w:szCs w:val="20"/>
+        </w:rPr>
+        <w:t>到</w:t>
+      </w:r>
+      <w:r>
+        <w:rPr>
+          <w:rFonts w:ascii="Arial" w:hAnsi="Arial" w:cs="Arial"/>
+          <w:color w:val="323232"/>
+          <w:sz w:val="20"/>
+          <w:szCs w:val="20"/>
+        </w:rPr>
+        <w:t>env</w:t>
+      </w:r>
+      <w:r>
+        <w:rPr>
+          <w:rFonts w:ascii="Arial" w:hAnsi="Arial" w:cs="Arial"/>
+          <w:color w:val="323232"/>
+          <w:sz w:val="20"/>
+          <w:szCs w:val="20"/>
+        </w:rPr>
+        <w:t>指针中。</w:t>
+      </w:r>
+    </w:p>
+    <w:p>
+      <w:pPr>
+        <w:pStyle w:val="a7"/>
+        <w:shd w:val="clear" w:color="auto" w:fill="EFEFEF"/>
+        <w:spacing w:before="0" w:beforeAutospacing="0" w:after="0" w:afterAutospacing="0" w:line="300" w:lineRule="atLeast"/>
+        <w:rPr>
+          <w:rFonts w:ascii="Arial" w:hAnsi="Arial" w:cs="Arial"/>
+          <w:color w:val="323232"/>
+          <w:sz w:val="20"/>
+          <w:szCs w:val="20"/>
+        </w:rPr>
+      </w:pPr>
+      <w:r>
+        <w:rPr>
+          <w:rFonts w:ascii="Arial" w:hAnsi="Arial" w:cs="Arial"/>
+          <w:color w:val="323232"/>
+          <w:sz w:val="20"/>
+          <w:szCs w:val="20"/>
+        </w:rPr>
+        <w:t>kobject_action_type</w:t>
+      </w:r>
+      <w:r>
+        <w:rPr>
+          <w:rFonts w:ascii="Arial" w:hAnsi="Arial" w:cs="Arial"/>
+          <w:color w:val="323232"/>
+          <w:sz w:val="20"/>
+          <w:szCs w:val="20"/>
+        </w:rPr>
+        <w:t>，将</w:t>
+      </w:r>
+      <w:r>
+        <w:rPr>
+          <w:rFonts w:ascii="Arial" w:hAnsi="Arial" w:cs="Arial"/>
+          <w:color w:val="323232"/>
+          <w:sz w:val="20"/>
+          <w:szCs w:val="20"/>
+        </w:rPr>
+        <w:t>enum kobject_action</w:t>
+      </w:r>
+      <w:r>
+        <w:rPr>
+          <w:rFonts w:ascii="Arial" w:hAnsi="Arial" w:cs="Arial"/>
+          <w:color w:val="323232"/>
+          <w:sz w:val="20"/>
+          <w:szCs w:val="20"/>
+        </w:rPr>
+        <w:t>类型的</w:t>
+      </w:r>
+      <w:r>
+        <w:rPr>
+          <w:rFonts w:ascii="Arial" w:hAnsi="Arial" w:cs="Arial"/>
+          <w:color w:val="323232"/>
+          <w:sz w:val="20"/>
+          <w:szCs w:val="20"/>
+        </w:rPr>
+        <w:t>Action</w:t>
+      </w:r>
+      <w:r>
+        <w:rPr>
+          <w:rFonts w:ascii="Arial" w:hAnsi="Arial" w:cs="Arial"/>
+          <w:color w:val="323232"/>
+          <w:sz w:val="20"/>
+          <w:szCs w:val="20"/>
+        </w:rPr>
+        <w:t>，转换为字符串。</w:t>
+      </w:r>
+    </w:p>
+    <w:p>
+      <w:pPr>
+        <w:ind w:left="210" w:right="210"/>
+      </w:pPr>
+    </w:p>
+    <w:p>
+      <w:pPr>
         <w:ind w:right="210"/>
       </w:pPr>
       <w:r>
@@ -6857,7 +9492,6 @@
           <w:rFonts w:hint="eastAsia"/>
           <w:noProof/>
         </w:rPr>
-        <w:lastRenderedPageBreak/>
         <w:drawing>
           <wp:inline distT="0" distB="0" distL="0" distR="0" wp14:anchorId="12D03CE9" wp14:editId="59BD6A7E">
             <wp:extent cx="5274310" cy="4948555"/>
@@ -34829,11 +37463,6 @@
       </w:r>
     </w:p>
     <w:p>
-      <w:pPr>
-        <w:rPr>
-          <w:rFonts w:hint="eastAsia"/>
-        </w:rPr>
-      </w:pPr>
       <w:r>
         <w:t>P</w:t>
       </w:r>
@@ -34850,13 +37479,7 @@
         <w:t>以上结果仅供参考。实际消息会有一些偏差</w:t>
       </w:r>
     </w:p>
-    <w:p>
-      <w:pPr>
-        <w:rPr>
-          <w:rFonts w:hint="eastAsia"/>
-        </w:rPr>
-      </w:pPr>
-    </w:p>
+    <w:p/>
     <w:p>
       <w:pPr>
         <w:rPr>
@@ -44232,7 +46855,6 @@
           <w:sz w:val="18"/>
           <w:szCs w:val="18"/>
         </w:rPr>
-        <w:lastRenderedPageBreak/>
         <w:t xml:space="preserve">      </w:t>
       </w:r>
       <w:proofErr w:type="gramStart"/>
@@ -44313,6 +46935,7 @@
           <w:sz w:val="18"/>
           <w:szCs w:val="18"/>
         </w:rPr>
+        <w:lastRenderedPageBreak/>
         <w:t xml:space="preserve">      </w:t>
       </w:r>
       <w:proofErr w:type="gramStart"/>
@@ -44866,16 +47489,6 @@
           <w:szCs w:val="20"/>
         </w:rPr>
         <w:br/>
-      </w:r>
-      <w:r>
-        <w:rPr>
-          <w:rFonts w:ascii="微软雅黑" w:eastAsia="微软雅黑" w:hAnsi="微软雅黑" w:cs="宋体" w:hint="eastAsia"/>
-          <w:color w:val="000000"/>
-          <w:kern w:val="0"/>
-          <w:sz w:val="20"/>
-          <w:szCs w:val="20"/>
-        </w:rPr>
-        <w:lastRenderedPageBreak/>
         <w:t>#define in_softirq()  (softirq_count())  //判断当前是否在软件中断上下文</w:t>
       </w:r>
       <w:r>
@@ -45257,7 +47870,6 @@
         <w:t>、</w:t>
       </w:r>
       <w:r>
-        <w:lastRenderedPageBreak/>
         <w:t>ARM Cortex M3</w:t>
       </w:r>
       <w:r>
@@ -45310,6 +47922,7 @@
     </w:p>
     <w:p>
       <w:r>
+        <w:lastRenderedPageBreak/>
         <w:t>3</w:t>
       </w:r>
       <w:r>
@@ -45797,6 +48410,7 @@
         <w:rPr>
           <w:rFonts w:hint="eastAsia"/>
         </w:rPr>
+        <w:lastRenderedPageBreak/>
         <w:t>pmic</w:t>
       </w:r>
       <w:r>
@@ -46624,77 +49238,71 @@
         <w:rPr>
           <w:rFonts w:hint="eastAsia"/>
         </w:rPr>
-        <w:t>而制定），而且许</w:t>
-      </w:r>
-      <w:r>
-        <w:rPr>
-          <w:rFonts w:hint="eastAsia"/>
-        </w:rPr>
+        <w:t>而制定），而且许多</w:t>
+      </w:r>
+      <w:r>
+        <w:rPr>
+          <w:rFonts w:hint="eastAsia"/>
+        </w:rPr>
+        <w:t> SDIO </w:t>
+      </w:r>
+      <w:r>
+        <w:rPr>
+          <w:rFonts w:hint="eastAsia"/>
+        </w:rPr>
+        <w:t>外围也都被开发出来，让手机外接外围更加容易，并且开发上更有弹性（不需要内建外围）。目前常见的</w:t>
+      </w:r>
+      <w:r>
+        <w:rPr>
+          <w:rFonts w:hint="eastAsia"/>
+        </w:rPr>
+        <w:t> SDIO </w:t>
+      </w:r>
+      <w:r>
+        <w:rPr>
+          <w:rFonts w:hint="eastAsia"/>
+        </w:rPr>
+        <w:t>外围（</w:t>
+      </w:r>
+      <w:r>
+        <w:rPr>
+          <w:rFonts w:hint="eastAsia"/>
+        </w:rPr>
+        <w:t>SDIO </w:t>
+      </w:r>
+      <w:r>
+        <w:rPr>
+          <w:rFonts w:hint="eastAsia"/>
+        </w:rPr>
+        <w:t>卡）有：</w:t>
+      </w:r>
+      <w:r>
+        <w:rPr>
+          <w:rFonts w:hint="eastAsia"/>
+        </w:rPr>
+        <w:t> </w:t>
+      </w:r>
+    </w:p>
+    <w:p>
+      <w:r>
+        <w:t> Wi-Fi card</w:t>
+      </w:r>
+      <w:r>
+        <w:rPr>
+          <w:rFonts w:hint="eastAsia"/>
+        </w:rPr>
+        <w:t>（无线网络卡）</w:t>
+      </w:r>
+      <w:r>
+        <w:rPr>
+          <w:rFonts w:hint="eastAsia"/>
+        </w:rPr>
+        <w:t>  </w:t>
+      </w:r>
+    </w:p>
+    <w:p>
+      <w:r>
         <w:lastRenderedPageBreak/>
-        <w:t>多</w:t>
-      </w:r>
-      <w:r>
-        <w:rPr>
-          <w:rFonts w:hint="eastAsia"/>
-        </w:rPr>
-        <w:t> SDIO </w:t>
-      </w:r>
-      <w:r>
-        <w:rPr>
-          <w:rFonts w:hint="eastAsia"/>
-        </w:rPr>
-        <w:t>外围也都被开发出来，让手机外接外围更加容易，并且开发上更有弹性（不需要内建外围）。目前常见的</w:t>
-      </w:r>
-      <w:r>
-        <w:rPr>
-          <w:rFonts w:hint="eastAsia"/>
-        </w:rPr>
-        <w:t> SDIO </w:t>
-      </w:r>
-      <w:r>
-        <w:rPr>
-          <w:rFonts w:hint="eastAsia"/>
-        </w:rPr>
-        <w:t>外围（</w:t>
-      </w:r>
-      <w:r>
-        <w:rPr>
-          <w:rFonts w:hint="eastAsia"/>
-        </w:rPr>
-        <w:t>SDIO </w:t>
-      </w:r>
-      <w:r>
-        <w:rPr>
-          <w:rFonts w:hint="eastAsia"/>
-        </w:rPr>
-        <w:t>卡）有：</w:t>
-      </w:r>
-      <w:r>
-        <w:rPr>
-          <w:rFonts w:hint="eastAsia"/>
-        </w:rPr>
-        <w:t> </w:t>
-      </w:r>
-    </w:p>
-    <w:p>
-      <w:r>
-        <w:t> Wi-Fi card</w:t>
-      </w:r>
-      <w:r>
-        <w:rPr>
-          <w:rFonts w:hint="eastAsia"/>
-        </w:rPr>
-        <w:t>（无线网络卡）</w:t>
-      </w:r>
-      <w:r>
-        <w:rPr>
-          <w:rFonts w:hint="eastAsia"/>
-        </w:rPr>
-        <w:t>  </w:t>
-      </w:r>
-    </w:p>
-    <w:p>
-      <w:r>
         <w:t> CMOS sensor card</w:t>
       </w:r>
       <w:r>
@@ -47102,179 +49710,182 @@
     </w:p>
     <w:p>
       <w:r>
+        <w:t xml:space="preserve">SDIO </w:t>
+      </w:r>
+      <w:r>
+        <w:rPr>
+          <w:rFonts w:hint="eastAsia"/>
+        </w:rPr>
+        <w:t>同样也支持以上</w:t>
+      </w:r>
+      <w:r>
+        <w:t xml:space="preserve"> 3 </w:t>
+      </w:r>
+      <w:r>
+        <w:rPr>
+          <w:rFonts w:hint="eastAsia"/>
+        </w:rPr>
+        <w:t>种传输模式。依据</w:t>
+      </w:r>
+      <w:r>
+        <w:t xml:space="preserve"> SD </w:t>
+      </w:r>
+      <w:r>
+        <w:rPr>
+          <w:rFonts w:hint="eastAsia"/>
+        </w:rPr>
+        <w:t>标准，所有的</w:t>
+      </w:r>
+      <w:r>
+        <w:t xml:space="preserve"> SD</w:t>
+      </w:r>
+      <w:r>
+        <w:rPr>
+          <w:rFonts w:hint="eastAsia"/>
+        </w:rPr>
+        <w:t>（记忆卡）与</w:t>
+      </w:r>
+      <w:r>
+        <w:t xml:space="preserve"> SDIO</w:t>
+      </w:r>
+      <w:r>
+        <w:rPr>
+          <w:rFonts w:hint="eastAsia"/>
+        </w:rPr>
+        <w:t>（外围）都必须支持</w:t>
+      </w:r>
+      <w:r>
+        <w:t xml:space="preserve"> SPI mode</w:t>
+      </w:r>
+      <w:r>
+        <w:rPr>
+          <w:rFonts w:hint="eastAsia"/>
+        </w:rPr>
+        <w:t>，因此</w:t>
+      </w:r>
+      <w:r>
+        <w:t xml:space="preserve"> SPI mode </w:t>
+      </w:r>
+      <w:r>
+        <w:rPr>
+          <w:rFonts w:hint="eastAsia"/>
+        </w:rPr>
+        <w:t>是「</w:t>
+      </w:r>
+      <w:r>
+        <w:t>required</w:t>
+      </w:r>
+      <w:r>
+        <w:rPr>
+          <w:rFonts w:hint="eastAsia"/>
+        </w:rPr>
+        <w:t>」。此外，早期的</w:t>
+      </w:r>
+      <w:r>
+        <w:t xml:space="preserve"> MMC </w:t>
+      </w:r>
+      <w:r>
+        <w:rPr>
+          <w:rFonts w:hint="eastAsia"/>
+        </w:rPr>
+        <w:t>卡（使用</w:t>
+      </w:r>
+      <w:r>
+        <w:t xml:space="preserve"> SPI </w:t>
+      </w:r>
+      <w:r>
+        <w:rPr>
+          <w:rFonts w:hint="eastAsia"/>
+        </w:rPr>
+        <w:t>传输）也能接到</w:t>
+      </w:r>
+      <w:r>
+        <w:t xml:space="preserve"> SD </w:t>
+      </w:r>
+      <w:r>
+        <w:rPr>
+          <w:rFonts w:hint="eastAsia"/>
+        </w:rPr>
+        <w:t>插糟（</w:t>
+      </w:r>
+      <w:r>
+        <w:t>SD slot</w:t>
+      </w:r>
+      <w:r>
+        <w:rPr>
+          <w:rFonts w:hint="eastAsia"/>
+        </w:rPr>
+        <w:t>），并且使用</w:t>
+      </w:r>
+      <w:r>
+        <w:t xml:space="preserve"> SPI mode </w:t>
+      </w:r>
+      <w:r>
+        <w:rPr>
+          <w:rFonts w:hint="eastAsia"/>
+        </w:rPr>
+        <w:t>或</w:t>
+      </w:r>
+      <w:r>
+        <w:t xml:space="preserve"> 1-bit mode </w:t>
+      </w:r>
+      <w:r>
+        <w:rPr>
+          <w:rFonts w:hint="eastAsia"/>
+        </w:rPr>
+        <w:t>来读取。</w:t>
+      </w:r>
+      <w:r>
+        <w:t xml:space="preserve"> SD </w:t>
+      </w:r>
+      <w:r>
+        <w:rPr>
+          <w:rFonts w:hint="eastAsia"/>
+        </w:rPr>
+        <w:t>的</w:t>
+      </w:r>
+      <w:r>
+        <w:t xml:space="preserve"> MMC Mode  SD </w:t>
+      </w:r>
+      <w:r>
+        <w:rPr>
+          <w:rFonts w:hint="eastAsia"/>
+        </w:rPr>
+        <w:t>也能读取</w:t>
+      </w:r>
+      <w:r>
+        <w:t xml:space="preserve"> MMC </w:t>
+      </w:r>
+      <w:r>
+        <w:rPr>
+          <w:rFonts w:hint="eastAsia"/>
+        </w:rPr>
+        <w:t>内存，虽然</w:t>
+      </w:r>
+      <w:r>
+        <w:t xml:space="preserve"> MMC </w:t>
+      </w:r>
+      <w:r>
+        <w:rPr>
+          <w:rFonts w:hint="eastAsia"/>
+        </w:rPr>
+        <w:t>标准上提到，</w:t>
+      </w:r>
+      <w:r>
+        <w:t xml:space="preserve">MMC </w:t>
+      </w:r>
+      <w:r>
+        <w:rPr>
+          <w:rFonts w:hint="eastAsia"/>
+        </w:rPr>
+        <w:t>内存不见得要支持</w:t>
+      </w:r>
+      <w:r>
+        <w:t xml:space="preserve"> SPI </w:t>
+      </w:r>
+      <w:r>
         <w:lastRenderedPageBreak/>
-        <w:t xml:space="preserve">SDIO </w:t>
-      </w:r>
-      <w:r>
-        <w:rPr>
-          <w:rFonts w:hint="eastAsia"/>
-        </w:rPr>
-        <w:t>同样也支持以上</w:t>
-      </w:r>
-      <w:r>
-        <w:t xml:space="preserve"> 3 </w:t>
-      </w:r>
-      <w:r>
-        <w:rPr>
-          <w:rFonts w:hint="eastAsia"/>
-        </w:rPr>
-        <w:t>种传输模式。依据</w:t>
-      </w:r>
-      <w:r>
-        <w:t xml:space="preserve"> SD </w:t>
-      </w:r>
-      <w:r>
-        <w:rPr>
-          <w:rFonts w:hint="eastAsia"/>
-        </w:rPr>
-        <w:t>标准，所有的</w:t>
-      </w:r>
-      <w:r>
-        <w:t xml:space="preserve"> SD</w:t>
-      </w:r>
-      <w:r>
-        <w:rPr>
-          <w:rFonts w:hint="eastAsia"/>
-        </w:rPr>
-        <w:t>（记忆卡）与</w:t>
-      </w:r>
-      <w:r>
-        <w:t xml:space="preserve"> SDIO</w:t>
-      </w:r>
-      <w:r>
-        <w:rPr>
-          <w:rFonts w:hint="eastAsia"/>
-        </w:rPr>
-        <w:t>（外围）都必须支持</w:t>
-      </w:r>
-      <w:r>
-        <w:t xml:space="preserve"> SPI mode</w:t>
-      </w:r>
-      <w:r>
-        <w:rPr>
-          <w:rFonts w:hint="eastAsia"/>
-        </w:rPr>
-        <w:t>，因此</w:t>
-      </w:r>
-      <w:r>
-        <w:t xml:space="preserve"> SPI mode </w:t>
-      </w:r>
-      <w:r>
-        <w:rPr>
-          <w:rFonts w:hint="eastAsia"/>
-        </w:rPr>
-        <w:t>是「</w:t>
-      </w:r>
-      <w:r>
-        <w:t>required</w:t>
-      </w:r>
-      <w:r>
-        <w:rPr>
-          <w:rFonts w:hint="eastAsia"/>
-        </w:rPr>
-        <w:t>」。此外，早期的</w:t>
-      </w:r>
-      <w:r>
-        <w:t xml:space="preserve"> MMC </w:t>
-      </w:r>
-      <w:r>
-        <w:rPr>
-          <w:rFonts w:hint="eastAsia"/>
-        </w:rPr>
-        <w:t>卡（使用</w:t>
-      </w:r>
-      <w:r>
-        <w:t xml:space="preserve"> SPI </w:t>
-      </w:r>
-      <w:r>
-        <w:rPr>
-          <w:rFonts w:hint="eastAsia"/>
-        </w:rPr>
-        <w:t>传输）也能接到</w:t>
-      </w:r>
-      <w:r>
-        <w:t xml:space="preserve"> SD </w:t>
-      </w:r>
-      <w:r>
-        <w:rPr>
-          <w:rFonts w:hint="eastAsia"/>
-        </w:rPr>
-        <w:t>插糟（</w:t>
-      </w:r>
-      <w:r>
-        <w:t>SD slot</w:t>
-      </w:r>
-      <w:r>
-        <w:rPr>
-          <w:rFonts w:hint="eastAsia"/>
-        </w:rPr>
-        <w:t>），并且使用</w:t>
-      </w:r>
-      <w:r>
-        <w:t xml:space="preserve"> SPI mode </w:t>
-      </w:r>
-      <w:r>
-        <w:rPr>
-          <w:rFonts w:hint="eastAsia"/>
-        </w:rPr>
-        <w:t>或</w:t>
-      </w:r>
-      <w:r>
-        <w:t xml:space="preserve"> 1-bit mode </w:t>
-      </w:r>
-      <w:r>
-        <w:rPr>
-          <w:rFonts w:hint="eastAsia"/>
-        </w:rPr>
-        <w:t>来读取。</w:t>
-      </w:r>
-      <w:r>
-        <w:t xml:space="preserve"> SD </w:t>
-      </w:r>
-      <w:r>
-        <w:rPr>
-          <w:rFonts w:hint="eastAsia"/>
-        </w:rPr>
-        <w:t>的</w:t>
-      </w:r>
-      <w:r>
-        <w:t xml:space="preserve"> MMC Mode  SD </w:t>
-      </w:r>
-      <w:r>
-        <w:rPr>
-          <w:rFonts w:hint="eastAsia"/>
-        </w:rPr>
-        <w:t>也能读取</w:t>
-      </w:r>
-      <w:r>
-        <w:t xml:space="preserve"> MMC </w:t>
-      </w:r>
-      <w:r>
-        <w:rPr>
-          <w:rFonts w:hint="eastAsia"/>
-        </w:rPr>
-        <w:t>内存，虽然</w:t>
-      </w:r>
-      <w:r>
-        <w:t xml:space="preserve"> MMC </w:t>
-      </w:r>
-      <w:r>
-        <w:rPr>
-          <w:rFonts w:hint="eastAsia"/>
-        </w:rPr>
-        <w:t>标准上提到，</w:t>
-      </w:r>
-      <w:r>
-        <w:t xml:space="preserve">MMC </w:t>
-      </w:r>
-      <w:r>
-        <w:rPr>
-          <w:rFonts w:hint="eastAsia"/>
-        </w:rPr>
-        <w:t>内存不见得要支持</w:t>
-      </w:r>
-      <w:r>
-        <w:t xml:space="preserve"> SPI mode</w:t>
+        <w:t>mode</w:t>
       </w:r>
       <w:r>
         <w:rPr>
@@ -48390,7 +51001,6 @@
           <w:b/>
           <w:bCs/>
         </w:rPr>
-        <w:lastRenderedPageBreak/>
         <w:t>1</w:t>
       </w:r>
       <w:r>
@@ -48525,6 +51135,7 @@
           <w:szCs w:val="18"/>
           <w:bdr w:val="none" w:sz="0" w:space="0" w:color="auto" w:frame="1"/>
         </w:rPr>
+        <w:lastRenderedPageBreak/>
         <w:t>    spinlock_t lock;  </w:t>
       </w:r>
     </w:p>
@@ -49675,7 +52286,6 @@
           <w:szCs w:val="18"/>
           <w:bdr w:val="none" w:sz="0" w:space="0" w:color="auto" w:frame="1"/>
         </w:rPr>
-        <w:lastRenderedPageBreak/>
         <w:t>    </w:t>
       </w:r>
       <w:r>
@@ -49890,6 +52500,7 @@
           <w:szCs w:val="18"/>
           <w:bdr w:val="none" w:sz="0" w:space="0" w:color="auto" w:frame="1"/>
         </w:rPr>
+        <w:lastRenderedPageBreak/>
         <w:t>int</w:t>
       </w:r>
       <w:r>
@@ -51128,17 +53739,7 @@
           <w:szCs w:val="21"/>
           <w:shd w:val="clear" w:color="auto" w:fill="FFFFFF"/>
         </w:rPr>
-        <w:t>用来指向通知链上的函数执行时需要用到的</w:t>
-      </w:r>
-      <w:r>
-        <w:rPr>
-          <w:rFonts w:ascii="Arial" w:hAnsi="Arial" w:cs="Arial"/>
-          <w:color w:val="000000"/>
-          <w:szCs w:val="21"/>
-          <w:shd w:val="clear" w:color="auto" w:fill="FFFFFF"/>
-        </w:rPr>
-        <w:lastRenderedPageBreak/>
-        <w:t>参数，一般不同的通知链，参数类型也不一样，例如当通知一个网卡被注册时，</w:t>
+        <w:t>用来指向通知链上的函数执行时需要用到的参数，一般不同的通知链，参数类型也不一样，例如当通知一个网卡被注册时，</w:t>
       </w:r>
       <w:r>
         <w:rPr>
@@ -51400,6 +54001,7 @@
           <w:szCs w:val="21"/>
           <w:shd w:val="clear" w:color="auto" w:fill="FFFFFF"/>
         </w:rPr>
+        <w:lastRenderedPageBreak/>
         <w:t>NOTIFY_STOP</w:t>
       </w:r>
       <w:r>
@@ -52565,7 +55167,6 @@
         <w:rPr>
           <w:rFonts w:hint="eastAsia"/>
         </w:rPr>
-        <w:lastRenderedPageBreak/>
         <w:t>参考资料</w:t>
       </w:r>
       <w:bookmarkEnd w:id="90"/>
@@ -55183,6 +57784,155 @@
     </w:lvl>
   </w:abstractNum>
   <w:abstractNum w:abstractNumId="22">
+    <w:nsid w:val="6D61647D"/>
+    <w:multiLevelType w:val="multilevel"/>
+    <w:tmpl w:val="9F1EB7C0"/>
+    <w:lvl w:ilvl="0">
+      <w:start w:val="1"/>
+      <w:numFmt w:val="bullet"/>
+      <w:lvlText w:val=""/>
+      <w:lvlJc w:val="left"/>
+      <w:pPr>
+        <w:tabs>
+          <w:tab w:val="num" w:pos="720"/>
+        </w:tabs>
+        <w:ind w:left="720" w:hanging="360"/>
+      </w:pPr>
+      <w:rPr>
+        <w:rFonts w:ascii="Symbol" w:hAnsi="Symbol" w:hint="default"/>
+        <w:sz w:val="20"/>
+      </w:rPr>
+    </w:lvl>
+    <w:lvl w:ilvl="1" w:tentative="1">
+      <w:start w:val="1"/>
+      <w:numFmt w:val="bullet"/>
+      <w:lvlText w:val="o"/>
+      <w:lvlJc w:val="left"/>
+      <w:pPr>
+        <w:tabs>
+          <w:tab w:val="num" w:pos="1440"/>
+        </w:tabs>
+        <w:ind w:left="1440" w:hanging="360"/>
+      </w:pPr>
+      <w:rPr>
+        <w:rFonts w:ascii="Courier New" w:hAnsi="Courier New" w:hint="default"/>
+        <w:sz w:val="20"/>
+      </w:rPr>
+    </w:lvl>
+    <w:lvl w:ilvl="2" w:tentative="1">
+      <w:start w:val="1"/>
+      <w:numFmt w:val="bullet"/>
+      <w:lvlText w:val=""/>
+      <w:lvlJc w:val="left"/>
+      <w:pPr>
+        <w:tabs>
+          <w:tab w:val="num" w:pos="2160"/>
+        </w:tabs>
+        <w:ind w:left="2160" w:hanging="360"/>
+      </w:pPr>
+      <w:rPr>
+        <w:rFonts w:ascii="Wingdings" w:hAnsi="Wingdings" w:hint="default"/>
+        <w:sz w:val="20"/>
+      </w:rPr>
+    </w:lvl>
+    <w:lvl w:ilvl="3" w:tentative="1">
+      <w:start w:val="1"/>
+      <w:numFmt w:val="bullet"/>
+      <w:lvlText w:val=""/>
+      <w:lvlJc w:val="left"/>
+      <w:pPr>
+        <w:tabs>
+          <w:tab w:val="num" w:pos="2880"/>
+        </w:tabs>
+        <w:ind w:left="2880" w:hanging="360"/>
+      </w:pPr>
+      <w:rPr>
+        <w:rFonts w:ascii="Wingdings" w:hAnsi="Wingdings" w:hint="default"/>
+        <w:sz w:val="20"/>
+      </w:rPr>
+    </w:lvl>
+    <w:lvl w:ilvl="4" w:tentative="1">
+      <w:start w:val="1"/>
+      <w:numFmt w:val="bullet"/>
+      <w:lvlText w:val=""/>
+      <w:lvlJc w:val="left"/>
+      <w:pPr>
+        <w:tabs>
+          <w:tab w:val="num" w:pos="3600"/>
+        </w:tabs>
+        <w:ind w:left="3600" w:hanging="360"/>
+      </w:pPr>
+      <w:rPr>
+        <w:rFonts w:ascii="Wingdings" w:hAnsi="Wingdings" w:hint="default"/>
+        <w:sz w:val="20"/>
+      </w:rPr>
+    </w:lvl>
+    <w:lvl w:ilvl="5" w:tentative="1">
+      <w:start w:val="1"/>
+      <w:numFmt w:val="bullet"/>
+      <w:lvlText w:val=""/>
+      <w:lvlJc w:val="left"/>
+      <w:pPr>
+        <w:tabs>
+          <w:tab w:val="num" w:pos="4320"/>
+        </w:tabs>
+        <w:ind w:left="4320" w:hanging="360"/>
+      </w:pPr>
+      <w:rPr>
+        <w:rFonts w:ascii="Wingdings" w:hAnsi="Wingdings" w:hint="default"/>
+        <w:sz w:val="20"/>
+      </w:rPr>
+    </w:lvl>
+    <w:lvl w:ilvl="6" w:tentative="1">
+      <w:start w:val="1"/>
+      <w:numFmt w:val="bullet"/>
+      <w:lvlText w:val=""/>
+      <w:lvlJc w:val="left"/>
+      <w:pPr>
+        <w:tabs>
+          <w:tab w:val="num" w:pos="5040"/>
+        </w:tabs>
+        <w:ind w:left="5040" w:hanging="360"/>
+      </w:pPr>
+      <w:rPr>
+        <w:rFonts w:ascii="Wingdings" w:hAnsi="Wingdings" w:hint="default"/>
+        <w:sz w:val="20"/>
+      </w:rPr>
+    </w:lvl>
+    <w:lvl w:ilvl="7" w:tentative="1">
+      <w:start w:val="1"/>
+      <w:numFmt w:val="bullet"/>
+      <w:lvlText w:val=""/>
+      <w:lvlJc w:val="left"/>
+      <w:pPr>
+        <w:tabs>
+          <w:tab w:val="num" w:pos="5760"/>
+        </w:tabs>
+        <w:ind w:left="5760" w:hanging="360"/>
+      </w:pPr>
+      <w:rPr>
+        <w:rFonts w:ascii="Wingdings" w:hAnsi="Wingdings" w:hint="default"/>
+        <w:sz w:val="20"/>
+      </w:rPr>
+    </w:lvl>
+    <w:lvl w:ilvl="8" w:tentative="1">
+      <w:start w:val="1"/>
+      <w:numFmt w:val="bullet"/>
+      <w:lvlText w:val=""/>
+      <w:lvlJc w:val="left"/>
+      <w:pPr>
+        <w:tabs>
+          <w:tab w:val="num" w:pos="6480"/>
+        </w:tabs>
+        <w:ind w:left="6480" w:hanging="360"/>
+      </w:pPr>
+      <w:rPr>
+        <w:rFonts w:ascii="Wingdings" w:hAnsi="Wingdings" w:hint="default"/>
+        <w:sz w:val="20"/>
+      </w:rPr>
+    </w:lvl>
+  </w:abstractNum>
+  <w:abstractNum w:abstractNumId="23">
     <w:nsid w:val="73112BA3"/>
     <w:multiLevelType w:val="multilevel"/>
     <w:tmpl w:val="A350B3AC"/>
@@ -55295,7 +58045,7 @@
       </w:pPr>
     </w:lvl>
   </w:abstractNum>
-  <w:abstractNum w:abstractNumId="23">
+  <w:abstractNum w:abstractNumId="24">
     <w:nsid w:val="785815D9"/>
     <w:multiLevelType w:val="multilevel"/>
     <w:tmpl w:val="9962B87E"/>
@@ -55408,7 +58158,7 @@
       </w:pPr>
     </w:lvl>
   </w:abstractNum>
-  <w:abstractNum w:abstractNumId="24">
+  <w:abstractNum w:abstractNumId="25">
     <w:nsid w:val="7B873E5F"/>
     <w:multiLevelType w:val="multilevel"/>
     <w:tmpl w:val="EF367AA2"/>
@@ -55528,13 +58278,13 @@
     <w:abstractNumId w:val="10"/>
   </w:num>
   <w:num w:numId="3">
-    <w:abstractNumId w:val="23"/>
+    <w:abstractNumId w:val="24"/>
   </w:num>
   <w:num w:numId="4">
     <w:abstractNumId w:val="11"/>
   </w:num>
   <w:num w:numId="5">
-    <w:abstractNumId w:val="24"/>
+    <w:abstractNumId w:val="25"/>
   </w:num>
   <w:num w:numId="6">
     <w:abstractNumId w:val="8"/>
@@ -55543,7 +58293,7 @@
     <w:abstractNumId w:val="17"/>
   </w:num>
   <w:num w:numId="8">
-    <w:abstractNumId w:val="22"/>
+    <w:abstractNumId w:val="23"/>
   </w:num>
   <w:num w:numId="9">
     <w:abstractNumId w:val="5"/>
@@ -55612,6 +58362,9 @@
   </w:num>
   <w:num w:numId="25">
     <w:abstractNumId w:val="4"/>
+  </w:num>
+  <w:num w:numId="26">
+    <w:abstractNumId w:val="22"/>
   </w:num>
 </w:numbering>
 </file>
@@ -57710,7 +60463,7 @@
 </file>
 
 <file path=customXml/itemProps1.xml><?xml version="1.0" encoding="utf-8"?>
-<ds:datastoreItem xmlns:ds="http://schemas.openxmlformats.org/officeDocument/2006/customXml" ds:itemID="{1ED302FA-439C-4998-820C-67EE6F5B19BB}">
+<ds:datastoreItem xmlns:ds="http://schemas.openxmlformats.org/officeDocument/2006/customXml" ds:itemID="{D2ECBF83-0057-4417-83F8-3342FFB66374}">
   <ds:schemaRefs>
     <ds:schemaRef ds:uri="http://schemas.openxmlformats.org/officeDocument/2006/bibliography"/>
   </ds:schemaRefs>

</xml_diff>